<commit_message>
se completa con los documentos
</commit_message>
<xml_diff>
--- a/PRACTICA_N2. JUAN CARLOS VELÁSQUEZ.docx
+++ b/PRACTICA_N2. JUAN CARLOS VELÁSQUEZ.docx
@@ -281,19 +281,30 @@
           <w:sz w:val="32"/>
           <w:szCs w:val="32"/>
         </w:rPr>
-        <w:t xml:space="preserve">Práctica 1: Uso API </w:t>
+        <w:t>Práctica 2: Uso de POSTMAN</w:t>
       </w:r>
-      <w:proofErr w:type="spellStart"/>
-      <w:r>
+    </w:p>
+    <w:p>
+      <w:pPr>
+        <w:ind w:left="-567"/>
         <w:rPr>
           <w:rFonts w:ascii="Trajan Pro" w:hAnsi="Trajan Pro" w:cs="Times New Roman"/>
           <w:color w:val="767171" w:themeColor="background2" w:themeShade="80"/>
           <w:sz w:val="32"/>
           <w:szCs w:val="32"/>
         </w:rPr>
-        <w:t>My</w:t>
-      </w:r>
-      <w:proofErr w:type="spellEnd"/>
+      </w:pPr>
+    </w:p>
+    <w:p>
+      <w:pPr>
+        <w:ind w:left="-567"/>
+        <w:rPr>
+          <w:rFonts w:ascii="Trajan Pro" w:hAnsi="Trajan Pro" w:cs="Times New Roman"/>
+          <w:color w:val="767171" w:themeColor="background2" w:themeShade="80"/>
+          <w:sz w:val="36"/>
+          <w:szCs w:val="36"/>
+        </w:rPr>
+      </w:pPr>
       <w:r>
         <w:rPr>
           <w:rFonts w:ascii="Trajan Pro" w:hAnsi="Trajan Pro" w:cs="Times New Roman"/>
@@ -301,9 +312,8 @@
           <w:sz w:val="32"/>
           <w:szCs w:val="32"/>
         </w:rPr>
-        <w:t xml:space="preserve"> </w:t>
+        <w:t>Autor</w:t>
       </w:r>
-      <w:proofErr w:type="spellStart"/>
       <w:r>
         <w:rPr>
           <w:rFonts w:ascii="Trajan Pro" w:hAnsi="Trajan Pro" w:cs="Times New Roman"/>
@@ -311,9 +321,8 @@
           <w:sz w:val="32"/>
           <w:szCs w:val="32"/>
         </w:rPr>
-        <w:t>Maps</w:t>
+        <w:t>es</w:t>
       </w:r>
-      <w:proofErr w:type="spellEnd"/>
       <w:r>
         <w:rPr>
           <w:rFonts w:ascii="Trajan Pro" w:hAnsi="Trajan Pro" w:cs="Times New Roman"/>
@@ -321,55 +330,6 @@
           <w:sz w:val="32"/>
           <w:szCs w:val="32"/>
         </w:rPr>
-        <w:t xml:space="preserve"> Google</w:t>
-      </w:r>
-    </w:p>
-    <w:p>
-      <w:pPr>
-        <w:ind w:left="-567"/>
-        <w:rPr>
-          <w:rFonts w:ascii="Trajan Pro" w:hAnsi="Trajan Pro" w:cs="Times New Roman"/>
-          <w:color w:val="767171" w:themeColor="background2" w:themeShade="80"/>
-          <w:sz w:val="32"/>
-          <w:szCs w:val="32"/>
-        </w:rPr>
-      </w:pPr>
-    </w:p>
-    <w:p>
-      <w:pPr>
-        <w:ind w:left="-567"/>
-        <w:rPr>
-          <w:rFonts w:ascii="Trajan Pro" w:hAnsi="Trajan Pro" w:cs="Times New Roman"/>
-          <w:color w:val="767171" w:themeColor="background2" w:themeShade="80"/>
-          <w:sz w:val="36"/>
-          <w:szCs w:val="36"/>
-        </w:rPr>
-      </w:pPr>
-      <w:r>
-        <w:rPr>
-          <w:rFonts w:ascii="Trajan Pro" w:hAnsi="Trajan Pro" w:cs="Times New Roman"/>
-          <w:color w:val="767171" w:themeColor="background2" w:themeShade="80"/>
-          <w:sz w:val="32"/>
-          <w:szCs w:val="32"/>
-        </w:rPr>
-        <w:t>Autor</w:t>
-      </w:r>
-      <w:r>
-        <w:rPr>
-          <w:rFonts w:ascii="Trajan Pro" w:hAnsi="Trajan Pro" w:cs="Times New Roman"/>
-          <w:color w:val="767171" w:themeColor="background2" w:themeShade="80"/>
-          <w:sz w:val="32"/>
-          <w:szCs w:val="32"/>
-        </w:rPr>
-        <w:t>es</w:t>
-      </w:r>
-      <w:r>
-        <w:rPr>
-          <w:rFonts w:ascii="Trajan Pro" w:hAnsi="Trajan Pro" w:cs="Times New Roman"/>
-          <w:color w:val="767171" w:themeColor="background2" w:themeShade="80"/>
-          <w:sz w:val="32"/>
-          <w:szCs w:val="32"/>
-        </w:rPr>
         <w:t xml:space="preserve">: </w:t>
       </w:r>
     </w:p>
@@ -391,23 +351,7 @@
           <w:sz w:val="36"/>
           <w:szCs w:val="36"/>
         </w:rPr>
-        <w:t xml:space="preserve">Parra Bagua </w:t>
-      </w:r>
-      <w:r>
-        <w:rPr>
-          <w:color w:val="404040" w:themeColor="text1" w:themeTint="BF"/>
-          <w:sz w:val="36"/>
-          <w:szCs w:val="36"/>
-        </w:rPr>
-        <w:t>Ángel</w:t>
-      </w:r>
-      <w:r>
-        <w:rPr>
-          <w:color w:val="404040" w:themeColor="text1" w:themeTint="BF"/>
-          <w:sz w:val="36"/>
-          <w:szCs w:val="36"/>
-        </w:rPr>
-        <w:t xml:space="preserve"> Javier</w:t>
+        <w:t>Juan Carlos Velásquez Vargas</w:t>
       </w:r>
     </w:p>
     <w:p>
@@ -520,45 +464,29 @@
     </w:p>
     <w:p>
       <w:pPr>
+        <w:rPr>
+          <w:rFonts w:ascii="Calibri" w:hAnsi="Calibri" w:cs="Times New Roman"/>
+          <w:color w:val="767171" w:themeColor="background2" w:themeShade="80"/>
+          <w:sz w:val="36"/>
+          <w:szCs w:val="36"/>
+        </w:rPr>
+      </w:pPr>
+      <w:r>
+        <w:rPr>
+          <w:rFonts w:ascii="Calibri" w:hAnsi="Calibri" w:cs="Times New Roman"/>
+          <w:color w:val="767171" w:themeColor="background2" w:themeShade="80"/>
+          <w:sz w:val="36"/>
+          <w:szCs w:val="36"/>
+        </w:rPr>
+        <w:br w:type="page"/>
+      </w:r>
+    </w:p>
+    <w:p>
+      <w:pPr>
         <w:tabs>
           <w:tab w:val="center" w:pos="3965"/>
         </w:tabs>
         <w:spacing w:line="360" w:lineRule="auto"/>
-        <w:ind w:hanging="567"/>
-        <w:rPr>
-          <w:rFonts w:ascii="Calibri" w:hAnsi="Calibri" w:cs="Times New Roman"/>
-          <w:color w:val="767171" w:themeColor="background2" w:themeShade="80"/>
-          <w:sz w:val="36"/>
-          <w:szCs w:val="36"/>
-        </w:rPr>
-      </w:pPr>
-    </w:p>
-    <w:p>
-      <w:pPr>
-        <w:rPr>
-          <w:rFonts w:ascii="Calibri" w:hAnsi="Calibri" w:cs="Times New Roman"/>
-          <w:color w:val="767171" w:themeColor="background2" w:themeShade="80"/>
-          <w:sz w:val="36"/>
-          <w:szCs w:val="36"/>
-        </w:rPr>
-      </w:pPr>
-      <w:r>
-        <w:rPr>
-          <w:rFonts w:ascii="Calibri" w:hAnsi="Calibri" w:cs="Times New Roman"/>
-          <w:color w:val="767171" w:themeColor="background2" w:themeShade="80"/>
-          <w:sz w:val="36"/>
-          <w:szCs w:val="36"/>
-        </w:rPr>
-        <w:br w:type="page"/>
-      </w:r>
-    </w:p>
-    <w:p>
-      <w:pPr>
-        <w:tabs>
-          <w:tab w:val="center" w:pos="3965"/>
-        </w:tabs>
-        <w:spacing w:line="360" w:lineRule="auto"/>
-        <w:ind w:hanging="567"/>
         <w:rPr>
           <w:rFonts w:ascii="Calibri" w:hAnsi="Calibri" w:cs="Times New Roman"/>
           <w:color w:val="767171" w:themeColor="background2" w:themeShade="80"/>
@@ -579,41 +507,74 @@
     </w:p>
     <w:p>
       <w:pPr>
+        <w:pStyle w:val="Prrafodelista"/>
+        <w:numPr>
+          <w:ilvl w:val="0"/>
+          <w:numId w:val="21"/>
+        </w:numPr>
         <w:tabs>
           <w:tab w:val="center" w:pos="3965"/>
         </w:tabs>
         <w:spacing w:line="360" w:lineRule="auto"/>
-        <w:ind w:hanging="567"/>
-        <w:jc w:val="center"/>
-        <w:rPr>
-          <w:rFonts w:ascii="Calibri" w:hAnsi="Calibri" w:cs="Times New Roman"/>
-          <w:b/>
-          <w:bCs/>
-          <w:color w:val="767171" w:themeColor="background2" w:themeShade="80"/>
-          <w:sz w:val="36"/>
-          <w:szCs w:val="36"/>
+        <w:rPr>
+          <w:noProof/>
+          <w:lang w:val="es-ES"/>
         </w:rPr>
       </w:pPr>
       <w:r>
         <w:rPr>
-          <w:b/>
-          <w:bCs/>
-          <w:noProof/>
+          <w:noProof/>
+          <w:lang w:val="es-ES"/>
         </w:rPr>
         <w:lastRenderedPageBreak/>
+        <w:t>Se hace uso de APIS Rest full; desarrolladas en .Net Core 7 con Visual Studio para la materia de desarrollo de aplicaciones de la UPS; la mayoría de métodos de cada api exceptuando la de autenticación están protegidas por Bearer Token para Autorización, por lo que es necesario primero loguearse para obtener un token</w:t>
+      </w:r>
+    </w:p>
+    <w:p>
+      <w:pPr>
+        <w:pStyle w:val="Prrafodelista"/>
+        <w:numPr>
+          <w:ilvl w:val="1"/>
+          <w:numId w:val="21"/>
+        </w:numPr>
+        <w:tabs>
+          <w:tab w:val="center" w:pos="3965"/>
+        </w:tabs>
+        <w:spacing w:line="360" w:lineRule="auto"/>
+        <w:rPr>
+          <w:noProof/>
+          <w:lang w:val="es-ES"/>
+        </w:rPr>
+      </w:pPr>
+      <w:r>
+        <w:rPr>
+          <w:noProof/>
+          <w:lang w:val="es-ES"/>
+        </w:rPr>
+        <w:t>API DE USUARIOS</w:t>
+      </w:r>
+    </w:p>
+    <w:p>
+      <w:pPr>
+        <w:tabs>
+          <w:tab w:val="center" w:pos="3965"/>
+        </w:tabs>
+        <w:spacing w:line="360" w:lineRule="auto"/>
+        <w:rPr>
+          <w:noProof/>
+          <w:lang w:val="es-ES"/>
+        </w:rPr>
+      </w:pPr>
+      <w:r>
+        <w:rPr>
+          <w:noProof/>
+          <w:lang w:val="es-ES"/>
+        </w:rPr>
         <w:drawing>
-          <wp:anchor distT="0" distB="0" distL="114300" distR="114300" simplePos="0" relativeHeight="251659264" behindDoc="0" locked="0" layoutInCell="1" allowOverlap="1" wp14:anchorId="402CE7EA" wp14:editId="75C4D4DE">
-            <wp:simplePos x="0" y="0"/>
-            <wp:positionH relativeFrom="margin">
-              <wp:align>center</wp:align>
-            </wp:positionH>
-            <wp:positionV relativeFrom="paragraph">
-              <wp:posOffset>481640</wp:posOffset>
-            </wp:positionV>
-            <wp:extent cx="9572184" cy="4901609"/>
-            <wp:effectExtent l="0" t="0" r="0" b="0"/>
-            <wp:wrapSquare wrapText="bothSides"/>
-            <wp:docPr id="175625219" name="Imagen 1"/>
+          <wp:inline distT="0" distB="0" distL="0" distR="0" wp14:anchorId="79EB5E23" wp14:editId="007E53B7">
+            <wp:extent cx="5944623" cy="2417497"/>
+            <wp:effectExtent l="0" t="0" r="0" b="1905"/>
+            <wp:docPr id="6" name="Imagen 6"/>
             <wp:cNvGraphicFramePr>
               <a:graphicFrameLocks xmlns:a="http://schemas.openxmlformats.org/drawingml/2006/main" noChangeAspect="1"/>
             </wp:cNvGraphicFramePr>
@@ -621,17 +582,11 @@
               <a:graphicData uri="http://schemas.openxmlformats.org/drawingml/2006/picture">
                 <pic:pic xmlns:pic="http://schemas.openxmlformats.org/drawingml/2006/picture">
                   <pic:nvPicPr>
-                    <pic:cNvPr id="175625219" name=""/>
+                    <pic:cNvPr id="1" name=""/>
                     <pic:cNvPicPr/>
                   </pic:nvPicPr>
                   <pic:blipFill>
-                    <a:blip r:embed="rId13">
-                      <a:extLst>
-                        <a:ext uri="{28A0092B-C50C-407E-A947-70E740481C1C}">
-                          <a14:useLocalDpi xmlns:a14="http://schemas.microsoft.com/office/drawing/2010/main" val="0"/>
-                        </a:ext>
-                      </a:extLst>
-                    </a:blip>
+                    <a:blip r:embed="rId13"/>
                     <a:stretch>
                       <a:fillRect/>
                     </a:stretch>
@@ -639,7 +594,7 @@
                   <pic:spPr>
                     <a:xfrm>
                       <a:off x="0" y="0"/>
-                      <a:ext cx="9572184" cy="4901609"/>
+                      <a:ext cx="5969790" cy="2427732"/>
                     </a:xfrm>
                     <a:prstGeom prst="rect">
                       <a:avLst/>
@@ -648,62 +603,62 @@
                 </pic:pic>
               </a:graphicData>
             </a:graphic>
-            <wp14:sizeRelH relativeFrom="page">
-              <wp14:pctWidth>0</wp14:pctWidth>
-            </wp14:sizeRelH>
-            <wp14:sizeRelV relativeFrom="page">
-              <wp14:pctHeight>0</wp14:pctHeight>
-            </wp14:sizeRelV>
-          </wp:anchor>
+          </wp:inline>
         </w:drawing>
       </w:r>
+    </w:p>
+    <w:p>
+      <w:pPr>
+        <w:tabs>
+          <w:tab w:val="center" w:pos="3965"/>
+        </w:tabs>
+        <w:spacing w:line="360" w:lineRule="auto"/>
+        <w:rPr>
+          <w:noProof/>
+          <w:lang w:val="es-ES"/>
+        </w:rPr>
+      </w:pPr>
       <w:r>
         <w:rPr>
-          <w:rFonts w:ascii="Calibri" w:hAnsi="Calibri" w:cs="Times New Roman"/>
-          <w:b/>
-          <w:bCs/>
-          <w:color w:val="767171" w:themeColor="background2" w:themeShade="80"/>
-          <w:sz w:val="36"/>
-          <w:szCs w:val="36"/>
-        </w:rPr>
-        <w:t>SITIO WEB</w:t>
+          <w:noProof/>
+          <w:lang w:val="es-ES"/>
+        </w:rPr>
+        <w:t>NOS REGISTRAMOS COMO USUARIO</w:t>
       </w:r>
     </w:p>
     <w:p>
       <w:pPr>
-        <w:rPr>
-          <w:rFonts w:ascii="Calibri" w:hAnsi="Calibri" w:cs="Times New Roman"/>
-          <w:b/>
-          <w:bCs/>
-          <w:color w:val="767171" w:themeColor="background2" w:themeShade="80"/>
-          <w:sz w:val="36"/>
-          <w:szCs w:val="36"/>
-        </w:rPr>
-        <w:sectPr>
-          <w:pgSz w:w="16840" w:h="11900" w:orient="landscape"/>
-          <w:pgMar w:top="1701" w:right="1418" w:bottom="1701" w:left="1418" w:header="709" w:footer="709" w:gutter="0"/>
-          <w:cols w:space="708"/>
-          <w:docGrid w:linePitch="360"/>
-        </w:sectPr>
+        <w:tabs>
+          <w:tab w:val="center" w:pos="3965"/>
+        </w:tabs>
+        <w:spacing w:line="360" w:lineRule="auto"/>
+        <w:rPr>
+          <w:noProof/>
+          <w:lang w:val="es-ES"/>
+        </w:rPr>
+      </w:pPr>
+    </w:p>
+    <w:p>
+      <w:pPr>
+        <w:tabs>
+          <w:tab w:val="center" w:pos="3965"/>
+        </w:tabs>
+        <w:spacing w:line="360" w:lineRule="auto"/>
+        <w:rPr>
+          <w:noProof/>
+          <w:lang w:val="es-ES"/>
+        </w:rPr>
       </w:pPr>
       <w:r>
         <w:rPr>
           <w:noProof/>
-        </w:rPr>
-        <w:lastRenderedPageBreak/>
+          <w:lang w:val="es-ES"/>
+        </w:rPr>
         <w:drawing>
-          <wp:anchor distT="0" distB="0" distL="114300" distR="114300" simplePos="0" relativeHeight="251660288" behindDoc="0" locked="0" layoutInCell="1" allowOverlap="1" wp14:anchorId="69A12A79" wp14:editId="2DD13AD1">
-            <wp:simplePos x="0" y="0"/>
-            <wp:positionH relativeFrom="margin">
-              <wp:align>right</wp:align>
-            </wp:positionH>
-            <wp:positionV relativeFrom="paragraph">
-              <wp:posOffset>0</wp:posOffset>
-            </wp:positionV>
-            <wp:extent cx="8729331" cy="5497669"/>
-            <wp:effectExtent l="0" t="0" r="0" b="8255"/>
-            <wp:wrapTopAndBottom/>
-            <wp:docPr id="1035070119" name="Imagen 1"/>
+          <wp:inline distT="0" distB="0" distL="0" distR="0" wp14:anchorId="79024C72" wp14:editId="1A481E4E">
+            <wp:extent cx="5408045" cy="3812957"/>
+            <wp:effectExtent l="0" t="0" r="2540" b="0"/>
+            <wp:docPr id="7" name="Imagen 7"/>
             <wp:cNvGraphicFramePr>
               <a:graphicFrameLocks xmlns:a="http://schemas.openxmlformats.org/drawingml/2006/main" noChangeAspect="1"/>
             </wp:cNvGraphicFramePr>
@@ -711,2662 +666,72 @@
               <a:graphicData uri="http://schemas.openxmlformats.org/drawingml/2006/picture">
                 <pic:pic xmlns:pic="http://schemas.openxmlformats.org/drawingml/2006/picture">
                   <pic:nvPicPr>
-                    <pic:cNvPr id="1035070119" name=""/>
+                    <pic:cNvPr id="1" name=""/>
                     <pic:cNvPicPr/>
                   </pic:nvPicPr>
-                  <pic:blipFill rotWithShape="1">
-                    <a:blip r:embed="rId14">
-                      <a:extLst>
-                        <a:ext uri="{28A0092B-C50C-407E-A947-70E740481C1C}">
-                          <a14:useLocalDpi xmlns:a14="http://schemas.microsoft.com/office/drawing/2010/main" val="0"/>
-                        </a:ext>
-                      </a:extLst>
-                    </a:blip>
-                    <a:srcRect l="15783" r="9009"/>
-                    <a:stretch/>
+                  <pic:blipFill>
+                    <a:blip r:embed="rId14"/>
+                    <a:stretch>
+                      <a:fillRect/>
+                    </a:stretch>
                   </pic:blipFill>
-                  <pic:spPr bwMode="auto">
+                  <pic:spPr>
                     <a:xfrm>
                       <a:off x="0" y="0"/>
-                      <a:ext cx="8729331" cy="5497669"/>
+                      <a:ext cx="5424631" cy="3824651"/>
                     </a:xfrm>
                     <a:prstGeom prst="rect">
                       <a:avLst/>
                     </a:prstGeom>
-                    <a:ln>
-                      <a:noFill/>
-                    </a:ln>
-                    <a:extLst>
-                      <a:ext uri="{53640926-AAD7-44D8-BBD7-CCE9431645EC}">
-                        <a14:shadowObscured xmlns:a14="http://schemas.microsoft.com/office/drawing/2010/main"/>
-                      </a:ext>
-                    </a:extLst>
                   </pic:spPr>
                 </pic:pic>
               </a:graphicData>
             </a:graphic>
-            <wp14:sizeRelH relativeFrom="page">
-              <wp14:pctWidth>0</wp14:pctWidth>
-            </wp14:sizeRelH>
-            <wp14:sizeRelV relativeFrom="page">
-              <wp14:pctHeight>0</wp14:pctHeight>
-            </wp14:sizeRelV>
-          </wp:anchor>
+          </wp:inline>
         </w:drawing>
       </w:r>
+    </w:p>
+    <w:p>
+      <w:pPr>
+        <w:tabs>
+          <w:tab w:val="center" w:pos="3965"/>
+        </w:tabs>
+        <w:spacing w:line="360" w:lineRule="auto"/>
+        <w:rPr>
+          <w:noProof/>
+          <w:lang w:val="es-ES"/>
+        </w:rPr>
+      </w:pPr>
       <w:r>
         <w:rPr>
-          <w:rFonts w:ascii="Calibri" w:hAnsi="Calibri" w:cs="Times New Roman"/>
-          <w:b/>
-          <w:bCs/>
-          <w:color w:val="767171" w:themeColor="background2" w:themeShade="80"/>
-          <w:sz w:val="36"/>
-          <w:szCs w:val="36"/>
-        </w:rPr>
-        <w:br w:type="page"/>
+          <w:noProof/>
+          <w:lang w:val="es-ES"/>
+        </w:rPr>
+        <w:t>NOS LOGUEAMOS CON EL USUARIO CREADO PARA OBTENER UN TOKEN</w:t>
       </w:r>
     </w:p>
     <w:p>
       <w:pPr>
+        <w:tabs>
+          <w:tab w:val="center" w:pos="3965"/>
+        </w:tabs>
         <w:spacing w:line="360" w:lineRule="auto"/>
-        <w:ind w:hanging="567"/>
-        <w:rPr>
-          <w:rFonts w:ascii="Calibri" w:hAnsi="Calibri" w:cs="Times New Roman"/>
-          <w:color w:val="767171" w:themeColor="background2" w:themeShade="80"/>
-          <w:sz w:val="36"/>
-          <w:szCs w:val="36"/>
+        <w:rPr>
+          <w:noProof/>
+          <w:lang w:val="es-ES"/>
         </w:rPr>
       </w:pPr>
       <w:r>
         <w:rPr>
-          <w:rFonts w:ascii="Calibri" w:hAnsi="Calibri" w:cs="Times New Roman"/>
-          <w:color w:val="767171" w:themeColor="background2" w:themeShade="80"/>
-          <w:sz w:val="36"/>
-          <w:szCs w:val="36"/>
+          <w:noProof/>
+          <w:lang w:val="es-ES"/>
         </w:rPr>
         <w:lastRenderedPageBreak/>
-        <w:t>Código Fuente</w:t>
-      </w:r>
-    </w:p>
-    <w:p>
-      <w:pPr>
-        <w:pStyle w:val="Prrafodelista"/>
-        <w:ind w:left="147" w:right="1979"/>
-        <w:rPr>
-          <w:rFonts w:ascii="Calibri" w:hAnsi="Calibri" w:cs="Times New Roman"/>
-          <w:b/>
-          <w:bCs/>
-          <w:color w:val="767171" w:themeColor="background2" w:themeShade="80"/>
-          <w:sz w:val="22"/>
-          <w:szCs w:val="22"/>
-        </w:rPr>
-      </w:pPr>
-      <w:r>
-        <w:rPr>
-          <w:rFonts w:ascii="Calibri" w:hAnsi="Calibri" w:cs="Times New Roman"/>
-          <w:b/>
-          <w:bCs/>
-          <w:color w:val="767171" w:themeColor="background2" w:themeShade="80"/>
-          <w:sz w:val="22"/>
-          <w:szCs w:val="22"/>
-        </w:rPr>
-        <w:t xml:space="preserve">&lt;!DOCTYPE </w:t>
-      </w:r>
-      <w:proofErr w:type="spellStart"/>
-      <w:r>
-        <w:rPr>
-          <w:rFonts w:ascii="Calibri" w:hAnsi="Calibri" w:cs="Times New Roman"/>
-          <w:b/>
-          <w:bCs/>
-          <w:color w:val="767171" w:themeColor="background2" w:themeShade="80"/>
-          <w:sz w:val="22"/>
-          <w:szCs w:val="22"/>
-        </w:rPr>
-        <w:t>html</w:t>
-      </w:r>
-      <w:proofErr w:type="spellEnd"/>
-      <w:r>
-        <w:rPr>
-          <w:rFonts w:ascii="Calibri" w:hAnsi="Calibri" w:cs="Times New Roman"/>
-          <w:b/>
-          <w:bCs/>
-          <w:color w:val="767171" w:themeColor="background2" w:themeShade="80"/>
-          <w:sz w:val="22"/>
-          <w:szCs w:val="22"/>
-        </w:rPr>
-        <w:t>&gt;</w:t>
-      </w:r>
-    </w:p>
-    <w:p>
-      <w:pPr>
-        <w:pStyle w:val="Prrafodelista"/>
-        <w:ind w:left="147" w:right="1979"/>
-        <w:rPr>
-          <w:rFonts w:ascii="Calibri" w:hAnsi="Calibri" w:cs="Times New Roman"/>
-          <w:b/>
-          <w:bCs/>
-          <w:color w:val="767171" w:themeColor="background2" w:themeShade="80"/>
-          <w:sz w:val="22"/>
-          <w:szCs w:val="22"/>
-        </w:rPr>
-      </w:pPr>
-      <w:r>
-        <w:rPr>
-          <w:rFonts w:ascii="Calibri" w:hAnsi="Calibri" w:cs="Times New Roman"/>
-          <w:b/>
-          <w:bCs/>
-          <w:color w:val="767171" w:themeColor="background2" w:themeShade="80"/>
-          <w:sz w:val="22"/>
-          <w:szCs w:val="22"/>
-        </w:rPr>
-        <w:t>&lt;</w:t>
-      </w:r>
-      <w:proofErr w:type="spellStart"/>
-      <w:r>
-        <w:rPr>
-          <w:rFonts w:ascii="Calibri" w:hAnsi="Calibri" w:cs="Times New Roman"/>
-          <w:b/>
-          <w:bCs/>
-          <w:color w:val="767171" w:themeColor="background2" w:themeShade="80"/>
-          <w:sz w:val="22"/>
-          <w:szCs w:val="22"/>
-        </w:rPr>
-        <w:t>html</w:t>
-      </w:r>
-      <w:proofErr w:type="spellEnd"/>
-      <w:r>
-        <w:rPr>
-          <w:rFonts w:ascii="Calibri" w:hAnsi="Calibri" w:cs="Times New Roman"/>
-          <w:b/>
-          <w:bCs/>
-          <w:color w:val="767171" w:themeColor="background2" w:themeShade="80"/>
-          <w:sz w:val="22"/>
-          <w:szCs w:val="22"/>
-        </w:rPr>
-        <w:t xml:space="preserve"> </w:t>
-      </w:r>
-      <w:proofErr w:type="spellStart"/>
-      <w:r>
-        <w:rPr>
-          <w:rFonts w:ascii="Calibri" w:hAnsi="Calibri" w:cs="Times New Roman"/>
-          <w:b/>
-          <w:bCs/>
-          <w:color w:val="767171" w:themeColor="background2" w:themeShade="80"/>
-          <w:sz w:val="22"/>
-          <w:szCs w:val="22"/>
-        </w:rPr>
-        <w:t>lang</w:t>
-      </w:r>
-      <w:proofErr w:type="spellEnd"/>
-      <w:r>
-        <w:rPr>
-          <w:rFonts w:ascii="Calibri" w:hAnsi="Calibri" w:cs="Times New Roman"/>
-          <w:b/>
-          <w:bCs/>
-          <w:color w:val="767171" w:themeColor="background2" w:themeShade="80"/>
-          <w:sz w:val="22"/>
-          <w:szCs w:val="22"/>
-        </w:rPr>
-        <w:t>="en"&gt;</w:t>
-      </w:r>
-    </w:p>
-    <w:p>
-      <w:pPr>
-        <w:pStyle w:val="Prrafodelista"/>
-        <w:ind w:left="147" w:right="1979"/>
-        <w:rPr>
-          <w:rFonts w:ascii="Calibri" w:hAnsi="Calibri" w:cs="Times New Roman"/>
-          <w:b/>
-          <w:bCs/>
-          <w:color w:val="767171" w:themeColor="background2" w:themeShade="80"/>
-          <w:sz w:val="22"/>
-          <w:szCs w:val="22"/>
-        </w:rPr>
-      </w:pPr>
-      <w:r>
-        <w:rPr>
-          <w:rFonts w:ascii="Calibri" w:hAnsi="Calibri" w:cs="Times New Roman"/>
-          <w:b/>
-          <w:bCs/>
-          <w:color w:val="767171" w:themeColor="background2" w:themeShade="80"/>
-          <w:sz w:val="22"/>
-          <w:szCs w:val="22"/>
-        </w:rPr>
-        <w:t xml:space="preserve">  &lt;head&gt;</w:t>
-      </w:r>
-    </w:p>
-    <w:p>
-      <w:pPr>
-        <w:pStyle w:val="Prrafodelista"/>
-        <w:ind w:left="147" w:right="1979"/>
-        <w:rPr>
-          <w:rFonts w:ascii="Calibri" w:hAnsi="Calibri" w:cs="Times New Roman"/>
-          <w:b/>
-          <w:bCs/>
-          <w:color w:val="767171" w:themeColor="background2" w:themeShade="80"/>
-          <w:sz w:val="22"/>
-          <w:szCs w:val="22"/>
-        </w:rPr>
-      </w:pPr>
-      <w:r>
-        <w:rPr>
-          <w:rFonts w:ascii="Calibri" w:hAnsi="Calibri" w:cs="Times New Roman"/>
-          <w:b/>
-          <w:bCs/>
-          <w:color w:val="767171" w:themeColor="background2" w:themeShade="80"/>
-          <w:sz w:val="22"/>
-          <w:szCs w:val="22"/>
-        </w:rPr>
-        <w:t xml:space="preserve">    &lt;meta </w:t>
-      </w:r>
-      <w:proofErr w:type="spellStart"/>
-      <w:r>
-        <w:rPr>
-          <w:rFonts w:ascii="Calibri" w:hAnsi="Calibri" w:cs="Times New Roman"/>
-          <w:b/>
-          <w:bCs/>
-          <w:color w:val="767171" w:themeColor="background2" w:themeShade="80"/>
-          <w:sz w:val="22"/>
-          <w:szCs w:val="22"/>
-        </w:rPr>
-        <w:t>charset</w:t>
-      </w:r>
-      <w:proofErr w:type="spellEnd"/>
-      <w:r>
-        <w:rPr>
-          <w:rFonts w:ascii="Calibri" w:hAnsi="Calibri" w:cs="Times New Roman"/>
-          <w:b/>
-          <w:bCs/>
-          <w:color w:val="767171" w:themeColor="background2" w:themeShade="80"/>
-          <w:sz w:val="22"/>
-          <w:szCs w:val="22"/>
-        </w:rPr>
-        <w:t>="UTF-8" /&gt;</w:t>
-      </w:r>
-    </w:p>
-    <w:p>
-      <w:pPr>
-        <w:pStyle w:val="Prrafodelista"/>
-        <w:ind w:left="147" w:right="-7"/>
-        <w:rPr>
-          <w:rFonts w:ascii="Calibri" w:hAnsi="Calibri" w:cs="Times New Roman"/>
-          <w:b/>
-          <w:bCs/>
-          <w:color w:val="767171" w:themeColor="background2" w:themeShade="80"/>
-          <w:sz w:val="22"/>
-          <w:szCs w:val="22"/>
-        </w:rPr>
-      </w:pPr>
-      <w:r>
-        <w:rPr>
-          <w:rFonts w:ascii="Calibri" w:hAnsi="Calibri" w:cs="Times New Roman"/>
-          <w:b/>
-          <w:bCs/>
-          <w:color w:val="767171" w:themeColor="background2" w:themeShade="80"/>
-          <w:sz w:val="22"/>
-          <w:szCs w:val="22"/>
-        </w:rPr>
-        <w:t xml:space="preserve">    &lt;meta</w:t>
-      </w:r>
-      <w:r>
-        <w:rPr>
-          <w:rFonts w:ascii="Calibri" w:hAnsi="Calibri" w:cs="Times New Roman"/>
-          <w:b/>
-          <w:bCs/>
-          <w:color w:val="767171" w:themeColor="background2" w:themeShade="80"/>
-          <w:sz w:val="22"/>
-          <w:szCs w:val="22"/>
-        </w:rPr>
-        <w:t xml:space="preserve"> </w:t>
-      </w:r>
-      <w:proofErr w:type="spellStart"/>
-      <w:r>
-        <w:rPr>
-          <w:rFonts w:ascii="Calibri" w:hAnsi="Calibri" w:cs="Times New Roman"/>
-          <w:b/>
-          <w:bCs/>
-          <w:color w:val="767171" w:themeColor="background2" w:themeShade="80"/>
-          <w:sz w:val="22"/>
-          <w:szCs w:val="22"/>
-        </w:rPr>
-        <w:t>name</w:t>
-      </w:r>
-      <w:proofErr w:type="spellEnd"/>
-      <w:r>
-        <w:rPr>
-          <w:rFonts w:ascii="Calibri" w:hAnsi="Calibri" w:cs="Times New Roman"/>
-          <w:b/>
-          <w:bCs/>
-          <w:color w:val="767171" w:themeColor="background2" w:themeShade="80"/>
-          <w:sz w:val="22"/>
-          <w:szCs w:val="22"/>
-        </w:rPr>
-        <w:t>="</w:t>
-      </w:r>
-      <w:proofErr w:type="spellStart"/>
-      <w:r>
-        <w:rPr>
-          <w:rFonts w:ascii="Calibri" w:hAnsi="Calibri" w:cs="Times New Roman"/>
-          <w:b/>
-          <w:bCs/>
-          <w:color w:val="767171" w:themeColor="background2" w:themeShade="80"/>
-          <w:sz w:val="22"/>
-          <w:szCs w:val="22"/>
-        </w:rPr>
-        <w:t>viewport</w:t>
-      </w:r>
-      <w:proofErr w:type="spellEnd"/>
-      <w:r>
-        <w:rPr>
-          <w:rFonts w:ascii="Calibri" w:hAnsi="Calibri" w:cs="Times New Roman"/>
-          <w:b/>
-          <w:bCs/>
-          <w:color w:val="767171" w:themeColor="background2" w:themeShade="80"/>
-          <w:sz w:val="22"/>
-          <w:szCs w:val="22"/>
-        </w:rPr>
-        <w:t>"</w:t>
-      </w:r>
-      <w:r>
-        <w:rPr>
-          <w:rFonts w:ascii="Calibri" w:hAnsi="Calibri" w:cs="Times New Roman"/>
-          <w:b/>
-          <w:bCs/>
-          <w:color w:val="767171" w:themeColor="background2" w:themeShade="80"/>
-          <w:sz w:val="22"/>
-          <w:szCs w:val="22"/>
-        </w:rPr>
-        <w:t xml:space="preserve"> </w:t>
-      </w:r>
-      <w:proofErr w:type="spellStart"/>
-      <w:r>
-        <w:rPr>
-          <w:rFonts w:ascii="Calibri" w:hAnsi="Calibri" w:cs="Times New Roman"/>
-          <w:b/>
-          <w:bCs/>
-          <w:color w:val="767171" w:themeColor="background2" w:themeShade="80"/>
-          <w:sz w:val="22"/>
-          <w:szCs w:val="22"/>
-        </w:rPr>
-        <w:t>content</w:t>
-      </w:r>
-      <w:proofErr w:type="spellEnd"/>
-      <w:r>
-        <w:rPr>
-          <w:rFonts w:ascii="Calibri" w:hAnsi="Calibri" w:cs="Times New Roman"/>
-          <w:b/>
-          <w:bCs/>
-          <w:color w:val="767171" w:themeColor="background2" w:themeShade="80"/>
-          <w:sz w:val="22"/>
-          <w:szCs w:val="22"/>
-        </w:rPr>
-        <w:t>="</w:t>
-      </w:r>
-      <w:proofErr w:type="spellStart"/>
-      <w:r>
-        <w:rPr>
-          <w:rFonts w:ascii="Calibri" w:hAnsi="Calibri" w:cs="Times New Roman"/>
-          <w:b/>
-          <w:bCs/>
-          <w:color w:val="767171" w:themeColor="background2" w:themeShade="80"/>
-          <w:sz w:val="22"/>
-          <w:szCs w:val="22"/>
-        </w:rPr>
-        <w:t>width</w:t>
-      </w:r>
-      <w:proofErr w:type="spellEnd"/>
-      <w:r>
-        <w:rPr>
-          <w:rFonts w:ascii="Calibri" w:hAnsi="Calibri" w:cs="Times New Roman"/>
-          <w:b/>
-          <w:bCs/>
-          <w:color w:val="767171" w:themeColor="background2" w:themeShade="80"/>
-          <w:sz w:val="22"/>
-          <w:szCs w:val="22"/>
-        </w:rPr>
-        <w:t>=</w:t>
-      </w:r>
-      <w:proofErr w:type="spellStart"/>
-      <w:r>
-        <w:rPr>
-          <w:rFonts w:ascii="Calibri" w:hAnsi="Calibri" w:cs="Times New Roman"/>
-          <w:b/>
-          <w:bCs/>
-          <w:color w:val="767171" w:themeColor="background2" w:themeShade="80"/>
-          <w:sz w:val="22"/>
-          <w:szCs w:val="22"/>
-        </w:rPr>
-        <w:t>device-width</w:t>
-      </w:r>
-      <w:proofErr w:type="spellEnd"/>
-      <w:r>
-        <w:rPr>
-          <w:rFonts w:ascii="Calibri" w:hAnsi="Calibri" w:cs="Times New Roman"/>
-          <w:b/>
-          <w:bCs/>
-          <w:color w:val="767171" w:themeColor="background2" w:themeShade="80"/>
-          <w:sz w:val="22"/>
-          <w:szCs w:val="22"/>
-        </w:rPr>
-        <w:t xml:space="preserve">, </w:t>
-      </w:r>
-      <w:proofErr w:type="spellStart"/>
-      <w:r>
-        <w:rPr>
-          <w:rFonts w:ascii="Calibri" w:hAnsi="Calibri" w:cs="Times New Roman"/>
-          <w:b/>
-          <w:bCs/>
-          <w:color w:val="767171" w:themeColor="background2" w:themeShade="80"/>
-          <w:sz w:val="22"/>
-          <w:szCs w:val="22"/>
-        </w:rPr>
-        <w:t>initial-scale</w:t>
-      </w:r>
-      <w:proofErr w:type="spellEnd"/>
-      <w:r>
-        <w:rPr>
-          <w:rFonts w:ascii="Calibri" w:hAnsi="Calibri" w:cs="Times New Roman"/>
-          <w:b/>
-          <w:bCs/>
-          <w:color w:val="767171" w:themeColor="background2" w:themeShade="80"/>
-          <w:sz w:val="22"/>
-          <w:szCs w:val="22"/>
-        </w:rPr>
-        <w:t>=1.0" /&gt;</w:t>
-      </w:r>
-    </w:p>
-    <w:p>
-      <w:pPr>
-        <w:pStyle w:val="Prrafodelista"/>
-        <w:ind w:left="147" w:right="1979"/>
-        <w:rPr>
-          <w:rFonts w:ascii="Calibri" w:hAnsi="Calibri" w:cs="Times New Roman"/>
-          <w:b/>
-          <w:bCs/>
-          <w:color w:val="767171" w:themeColor="background2" w:themeShade="80"/>
-          <w:sz w:val="22"/>
-          <w:szCs w:val="22"/>
-        </w:rPr>
-      </w:pPr>
-      <w:r>
-        <w:rPr>
-          <w:rFonts w:ascii="Calibri" w:hAnsi="Calibri" w:cs="Times New Roman"/>
-          <w:b/>
-          <w:bCs/>
-          <w:color w:val="767171" w:themeColor="background2" w:themeShade="80"/>
-          <w:sz w:val="22"/>
-          <w:szCs w:val="22"/>
-        </w:rPr>
-        <w:t xml:space="preserve">    &lt;</w:t>
-      </w:r>
-      <w:proofErr w:type="spellStart"/>
-      <w:r>
-        <w:rPr>
-          <w:rFonts w:ascii="Calibri" w:hAnsi="Calibri" w:cs="Times New Roman"/>
-          <w:b/>
-          <w:bCs/>
-          <w:color w:val="767171" w:themeColor="background2" w:themeShade="80"/>
-          <w:sz w:val="22"/>
-          <w:szCs w:val="22"/>
-        </w:rPr>
-        <w:t>title</w:t>
-      </w:r>
-      <w:proofErr w:type="spellEnd"/>
-      <w:r>
-        <w:rPr>
-          <w:rFonts w:ascii="Calibri" w:hAnsi="Calibri" w:cs="Times New Roman"/>
-          <w:b/>
-          <w:bCs/>
-          <w:color w:val="767171" w:themeColor="background2" w:themeShade="80"/>
-          <w:sz w:val="22"/>
-          <w:szCs w:val="22"/>
-        </w:rPr>
-        <w:t>&gt;</w:t>
-      </w:r>
-      <w:proofErr w:type="spellStart"/>
-      <w:r>
-        <w:rPr>
-          <w:rFonts w:ascii="Calibri" w:hAnsi="Calibri" w:cs="Times New Roman"/>
-          <w:b/>
-          <w:bCs/>
-          <w:color w:val="767171" w:themeColor="background2" w:themeShade="80"/>
-          <w:sz w:val="22"/>
-          <w:szCs w:val="22"/>
-        </w:rPr>
-        <w:t>Document</w:t>
-      </w:r>
-      <w:proofErr w:type="spellEnd"/>
-      <w:r>
-        <w:rPr>
-          <w:rFonts w:ascii="Calibri" w:hAnsi="Calibri" w:cs="Times New Roman"/>
-          <w:b/>
-          <w:bCs/>
-          <w:color w:val="767171" w:themeColor="background2" w:themeShade="80"/>
-          <w:sz w:val="22"/>
-          <w:szCs w:val="22"/>
-        </w:rPr>
-        <w:t>&lt;/</w:t>
-      </w:r>
-      <w:proofErr w:type="spellStart"/>
-      <w:r>
-        <w:rPr>
-          <w:rFonts w:ascii="Calibri" w:hAnsi="Calibri" w:cs="Times New Roman"/>
-          <w:b/>
-          <w:bCs/>
-          <w:color w:val="767171" w:themeColor="background2" w:themeShade="80"/>
-          <w:sz w:val="22"/>
-          <w:szCs w:val="22"/>
-        </w:rPr>
-        <w:t>title</w:t>
-      </w:r>
-      <w:proofErr w:type="spellEnd"/>
-      <w:r>
-        <w:rPr>
-          <w:rFonts w:ascii="Calibri" w:hAnsi="Calibri" w:cs="Times New Roman"/>
-          <w:b/>
-          <w:bCs/>
-          <w:color w:val="767171" w:themeColor="background2" w:themeShade="80"/>
-          <w:sz w:val="22"/>
-          <w:szCs w:val="22"/>
-        </w:rPr>
-        <w:t>&gt;</w:t>
-      </w:r>
-    </w:p>
-    <w:p>
-      <w:pPr>
-        <w:pStyle w:val="Prrafodelista"/>
-        <w:ind w:left="147" w:right="1979"/>
-        <w:rPr>
-          <w:rFonts w:ascii="Calibri" w:hAnsi="Calibri" w:cs="Times New Roman"/>
-          <w:b/>
-          <w:bCs/>
-          <w:color w:val="767171" w:themeColor="background2" w:themeShade="80"/>
-          <w:sz w:val="22"/>
-          <w:szCs w:val="22"/>
-        </w:rPr>
-      </w:pPr>
-      <w:r>
-        <w:rPr>
-          <w:rFonts w:ascii="Calibri" w:hAnsi="Calibri" w:cs="Times New Roman"/>
-          <w:b/>
-          <w:bCs/>
-          <w:color w:val="767171" w:themeColor="background2" w:themeShade="80"/>
-          <w:sz w:val="22"/>
-          <w:szCs w:val="22"/>
-        </w:rPr>
-        <w:t xml:space="preserve">    &lt;</w:t>
-      </w:r>
-      <w:proofErr w:type="spellStart"/>
-      <w:r>
-        <w:rPr>
-          <w:rFonts w:ascii="Calibri" w:hAnsi="Calibri" w:cs="Times New Roman"/>
-          <w:b/>
-          <w:bCs/>
-          <w:color w:val="767171" w:themeColor="background2" w:themeShade="80"/>
-          <w:sz w:val="22"/>
-          <w:szCs w:val="22"/>
-        </w:rPr>
-        <w:t>style</w:t>
-      </w:r>
-      <w:proofErr w:type="spellEnd"/>
-      <w:r>
-        <w:rPr>
-          <w:rFonts w:ascii="Calibri" w:hAnsi="Calibri" w:cs="Times New Roman"/>
-          <w:b/>
-          <w:bCs/>
-          <w:color w:val="767171" w:themeColor="background2" w:themeShade="80"/>
-          <w:sz w:val="22"/>
-          <w:szCs w:val="22"/>
-        </w:rPr>
-        <w:t>&gt;</w:t>
-      </w:r>
-    </w:p>
-    <w:p>
-      <w:pPr>
-        <w:pStyle w:val="Prrafodelista"/>
-        <w:ind w:left="147" w:right="1979"/>
-        <w:rPr>
-          <w:rFonts w:ascii="Calibri" w:hAnsi="Calibri" w:cs="Times New Roman"/>
-          <w:b/>
-          <w:bCs/>
-          <w:color w:val="767171" w:themeColor="background2" w:themeShade="80"/>
-          <w:sz w:val="22"/>
-          <w:szCs w:val="22"/>
-        </w:rPr>
-      </w:pPr>
-      <w:r>
-        <w:rPr>
-          <w:rFonts w:ascii="Calibri" w:hAnsi="Calibri" w:cs="Times New Roman"/>
-          <w:b/>
-          <w:bCs/>
-          <w:color w:val="767171" w:themeColor="background2" w:themeShade="80"/>
-          <w:sz w:val="22"/>
-          <w:szCs w:val="22"/>
-        </w:rPr>
-        <w:t xml:space="preserve">      .container {</w:t>
-      </w:r>
-    </w:p>
-    <w:p>
-      <w:pPr>
-        <w:pStyle w:val="Prrafodelista"/>
-        <w:ind w:left="147" w:right="1979"/>
-        <w:rPr>
-          <w:rFonts w:ascii="Calibri" w:hAnsi="Calibri" w:cs="Times New Roman"/>
-          <w:b/>
-          <w:bCs/>
-          <w:color w:val="767171" w:themeColor="background2" w:themeShade="80"/>
-          <w:sz w:val="22"/>
-          <w:szCs w:val="22"/>
-        </w:rPr>
-      </w:pPr>
-      <w:r>
-        <w:rPr>
-          <w:rFonts w:ascii="Calibri" w:hAnsi="Calibri" w:cs="Times New Roman"/>
-          <w:b/>
-          <w:bCs/>
-          <w:color w:val="767171" w:themeColor="background2" w:themeShade="80"/>
-          <w:sz w:val="22"/>
-          <w:szCs w:val="22"/>
-        </w:rPr>
-        <w:t xml:space="preserve">        </w:t>
-      </w:r>
-      <w:proofErr w:type="spellStart"/>
-      <w:r>
-        <w:rPr>
-          <w:rFonts w:ascii="Calibri" w:hAnsi="Calibri" w:cs="Times New Roman"/>
-          <w:b/>
-          <w:bCs/>
-          <w:color w:val="767171" w:themeColor="background2" w:themeShade="80"/>
-          <w:sz w:val="22"/>
-          <w:szCs w:val="22"/>
-        </w:rPr>
-        <w:t>display</w:t>
-      </w:r>
-      <w:proofErr w:type="spellEnd"/>
-      <w:r>
-        <w:rPr>
-          <w:rFonts w:ascii="Calibri" w:hAnsi="Calibri" w:cs="Times New Roman"/>
-          <w:b/>
-          <w:bCs/>
-          <w:color w:val="767171" w:themeColor="background2" w:themeShade="80"/>
-          <w:sz w:val="22"/>
-          <w:szCs w:val="22"/>
-        </w:rPr>
-        <w:t xml:space="preserve">: </w:t>
-      </w:r>
-      <w:proofErr w:type="spellStart"/>
-      <w:r>
-        <w:rPr>
-          <w:rFonts w:ascii="Calibri" w:hAnsi="Calibri" w:cs="Times New Roman"/>
-          <w:b/>
-          <w:bCs/>
-          <w:color w:val="767171" w:themeColor="background2" w:themeShade="80"/>
-          <w:sz w:val="22"/>
-          <w:szCs w:val="22"/>
-        </w:rPr>
-        <w:t>flex</w:t>
-      </w:r>
-      <w:proofErr w:type="spellEnd"/>
-      <w:r>
-        <w:rPr>
-          <w:rFonts w:ascii="Calibri" w:hAnsi="Calibri" w:cs="Times New Roman"/>
-          <w:b/>
-          <w:bCs/>
-          <w:color w:val="767171" w:themeColor="background2" w:themeShade="80"/>
-          <w:sz w:val="22"/>
-          <w:szCs w:val="22"/>
-        </w:rPr>
-        <w:t>;</w:t>
-      </w:r>
-    </w:p>
-    <w:p>
-      <w:pPr>
-        <w:pStyle w:val="Prrafodelista"/>
-        <w:ind w:left="147" w:right="1979"/>
-        <w:rPr>
-          <w:rFonts w:ascii="Calibri" w:hAnsi="Calibri" w:cs="Times New Roman"/>
-          <w:b/>
-          <w:bCs/>
-          <w:color w:val="767171" w:themeColor="background2" w:themeShade="80"/>
-          <w:sz w:val="22"/>
-          <w:szCs w:val="22"/>
-        </w:rPr>
-      </w:pPr>
-      <w:r>
-        <w:rPr>
-          <w:rFonts w:ascii="Calibri" w:hAnsi="Calibri" w:cs="Times New Roman"/>
-          <w:b/>
-          <w:bCs/>
-          <w:color w:val="767171" w:themeColor="background2" w:themeShade="80"/>
-          <w:sz w:val="22"/>
-          <w:szCs w:val="22"/>
-        </w:rPr>
-        <w:t xml:space="preserve">        </w:t>
-      </w:r>
-      <w:proofErr w:type="spellStart"/>
-      <w:r>
-        <w:rPr>
-          <w:rFonts w:ascii="Calibri" w:hAnsi="Calibri" w:cs="Times New Roman"/>
-          <w:b/>
-          <w:bCs/>
-          <w:color w:val="767171" w:themeColor="background2" w:themeShade="80"/>
-          <w:sz w:val="22"/>
-          <w:szCs w:val="22"/>
-        </w:rPr>
-        <w:t>justify-content</w:t>
-      </w:r>
-      <w:proofErr w:type="spellEnd"/>
-      <w:r>
-        <w:rPr>
-          <w:rFonts w:ascii="Calibri" w:hAnsi="Calibri" w:cs="Times New Roman"/>
-          <w:b/>
-          <w:bCs/>
-          <w:color w:val="767171" w:themeColor="background2" w:themeShade="80"/>
-          <w:sz w:val="22"/>
-          <w:szCs w:val="22"/>
-        </w:rPr>
-        <w:t xml:space="preserve">: </w:t>
-      </w:r>
-      <w:proofErr w:type="spellStart"/>
-      <w:r>
-        <w:rPr>
-          <w:rFonts w:ascii="Calibri" w:hAnsi="Calibri" w:cs="Times New Roman"/>
-          <w:b/>
-          <w:bCs/>
-          <w:color w:val="767171" w:themeColor="background2" w:themeShade="80"/>
-          <w:sz w:val="22"/>
-          <w:szCs w:val="22"/>
-        </w:rPr>
-        <w:t>space-between</w:t>
-      </w:r>
-      <w:proofErr w:type="spellEnd"/>
-      <w:r>
-        <w:rPr>
-          <w:rFonts w:ascii="Calibri" w:hAnsi="Calibri" w:cs="Times New Roman"/>
-          <w:b/>
-          <w:bCs/>
-          <w:color w:val="767171" w:themeColor="background2" w:themeShade="80"/>
-          <w:sz w:val="22"/>
-          <w:szCs w:val="22"/>
-        </w:rPr>
-        <w:t>;</w:t>
-      </w:r>
-    </w:p>
-    <w:p>
-      <w:pPr>
-        <w:pStyle w:val="Prrafodelista"/>
-        <w:ind w:left="147" w:right="1979"/>
-        <w:rPr>
-          <w:rFonts w:ascii="Calibri" w:hAnsi="Calibri" w:cs="Times New Roman"/>
-          <w:b/>
-          <w:bCs/>
-          <w:color w:val="767171" w:themeColor="background2" w:themeShade="80"/>
-          <w:sz w:val="22"/>
-          <w:szCs w:val="22"/>
-        </w:rPr>
-      </w:pPr>
-      <w:r>
-        <w:rPr>
-          <w:rFonts w:ascii="Calibri" w:hAnsi="Calibri" w:cs="Times New Roman"/>
-          <w:b/>
-          <w:bCs/>
-          <w:color w:val="767171" w:themeColor="background2" w:themeShade="80"/>
-          <w:sz w:val="22"/>
-          <w:szCs w:val="22"/>
-        </w:rPr>
-        <w:t xml:space="preserve">        </w:t>
-      </w:r>
-      <w:proofErr w:type="spellStart"/>
-      <w:r>
-        <w:rPr>
-          <w:rFonts w:ascii="Calibri" w:hAnsi="Calibri" w:cs="Times New Roman"/>
-          <w:b/>
-          <w:bCs/>
-          <w:color w:val="767171" w:themeColor="background2" w:themeShade="80"/>
-          <w:sz w:val="22"/>
-          <w:szCs w:val="22"/>
-        </w:rPr>
-        <w:t>align-items</w:t>
-      </w:r>
-      <w:proofErr w:type="spellEnd"/>
-      <w:r>
-        <w:rPr>
-          <w:rFonts w:ascii="Calibri" w:hAnsi="Calibri" w:cs="Times New Roman"/>
-          <w:b/>
-          <w:bCs/>
-          <w:color w:val="767171" w:themeColor="background2" w:themeShade="80"/>
-          <w:sz w:val="22"/>
-          <w:szCs w:val="22"/>
-        </w:rPr>
-        <w:t>: center;</w:t>
-      </w:r>
-    </w:p>
-    <w:p>
-      <w:pPr>
-        <w:pStyle w:val="Prrafodelista"/>
-        <w:ind w:left="147" w:right="1979"/>
-        <w:rPr>
-          <w:rFonts w:ascii="Calibri" w:hAnsi="Calibri" w:cs="Times New Roman"/>
-          <w:b/>
-          <w:bCs/>
-          <w:color w:val="767171" w:themeColor="background2" w:themeShade="80"/>
-          <w:sz w:val="22"/>
-          <w:szCs w:val="22"/>
-        </w:rPr>
-      </w:pPr>
-      <w:r>
-        <w:rPr>
-          <w:rFonts w:ascii="Calibri" w:hAnsi="Calibri" w:cs="Times New Roman"/>
-          <w:b/>
-          <w:bCs/>
-          <w:color w:val="767171" w:themeColor="background2" w:themeShade="80"/>
-          <w:sz w:val="22"/>
-          <w:szCs w:val="22"/>
-        </w:rPr>
-        <w:t xml:space="preserve">      }</w:t>
-      </w:r>
-    </w:p>
-    <w:p>
-      <w:pPr>
-        <w:pStyle w:val="Prrafodelista"/>
-        <w:ind w:left="147" w:right="1979"/>
-        <w:rPr>
-          <w:rFonts w:ascii="Calibri" w:hAnsi="Calibri" w:cs="Times New Roman"/>
-          <w:b/>
-          <w:bCs/>
-          <w:color w:val="767171" w:themeColor="background2" w:themeShade="80"/>
-          <w:sz w:val="22"/>
-          <w:szCs w:val="22"/>
-        </w:rPr>
-      </w:pPr>
-    </w:p>
-    <w:p>
-      <w:pPr>
-        <w:pStyle w:val="Prrafodelista"/>
-        <w:ind w:left="147" w:right="1979"/>
-        <w:rPr>
-          <w:rFonts w:ascii="Calibri" w:hAnsi="Calibri" w:cs="Times New Roman"/>
-          <w:b/>
-          <w:bCs/>
-          <w:color w:val="767171" w:themeColor="background2" w:themeShade="80"/>
-          <w:sz w:val="22"/>
-          <w:szCs w:val="22"/>
-        </w:rPr>
-      </w:pPr>
-      <w:r>
-        <w:rPr>
-          <w:rFonts w:ascii="Calibri" w:hAnsi="Calibri" w:cs="Times New Roman"/>
-          <w:b/>
-          <w:bCs/>
-          <w:color w:val="767171" w:themeColor="background2" w:themeShade="80"/>
-          <w:sz w:val="22"/>
-          <w:szCs w:val="22"/>
-        </w:rPr>
-        <w:t xml:space="preserve">      .</w:t>
-      </w:r>
-      <w:proofErr w:type="spellStart"/>
-      <w:r>
-        <w:rPr>
-          <w:rFonts w:ascii="Calibri" w:hAnsi="Calibri" w:cs="Times New Roman"/>
-          <w:b/>
-          <w:bCs/>
-          <w:color w:val="767171" w:themeColor="background2" w:themeShade="80"/>
-          <w:sz w:val="22"/>
-          <w:szCs w:val="22"/>
-        </w:rPr>
-        <w:t>text</w:t>
-      </w:r>
-      <w:proofErr w:type="spellEnd"/>
-      <w:r>
-        <w:rPr>
-          <w:rFonts w:ascii="Calibri" w:hAnsi="Calibri" w:cs="Times New Roman"/>
-          <w:b/>
-          <w:bCs/>
-          <w:color w:val="767171" w:themeColor="background2" w:themeShade="80"/>
-          <w:sz w:val="22"/>
-          <w:szCs w:val="22"/>
-        </w:rPr>
-        <w:t xml:space="preserve"> {</w:t>
-      </w:r>
-    </w:p>
-    <w:p>
-      <w:pPr>
-        <w:pStyle w:val="Prrafodelista"/>
-        <w:ind w:left="147" w:right="1979"/>
-        <w:rPr>
-          <w:rFonts w:ascii="Calibri" w:hAnsi="Calibri" w:cs="Times New Roman"/>
-          <w:b/>
-          <w:bCs/>
-          <w:color w:val="767171" w:themeColor="background2" w:themeShade="80"/>
-          <w:sz w:val="22"/>
-          <w:szCs w:val="22"/>
-        </w:rPr>
-      </w:pPr>
-      <w:r>
-        <w:rPr>
-          <w:rFonts w:ascii="Calibri" w:hAnsi="Calibri" w:cs="Times New Roman"/>
-          <w:b/>
-          <w:bCs/>
-          <w:color w:val="767171" w:themeColor="background2" w:themeShade="80"/>
-          <w:sz w:val="22"/>
-          <w:szCs w:val="22"/>
-        </w:rPr>
-        <w:t xml:space="preserve">        </w:t>
-      </w:r>
-      <w:proofErr w:type="spellStart"/>
-      <w:r>
-        <w:rPr>
-          <w:rFonts w:ascii="Calibri" w:hAnsi="Calibri" w:cs="Times New Roman"/>
-          <w:b/>
-          <w:bCs/>
-          <w:color w:val="767171" w:themeColor="background2" w:themeShade="80"/>
-          <w:sz w:val="22"/>
-          <w:szCs w:val="22"/>
-        </w:rPr>
-        <w:t>flex</w:t>
-      </w:r>
-      <w:proofErr w:type="spellEnd"/>
-      <w:r>
-        <w:rPr>
-          <w:rFonts w:ascii="Calibri" w:hAnsi="Calibri" w:cs="Times New Roman"/>
-          <w:b/>
-          <w:bCs/>
-          <w:color w:val="767171" w:themeColor="background2" w:themeShade="80"/>
-          <w:sz w:val="22"/>
-          <w:szCs w:val="22"/>
-        </w:rPr>
-        <w:t>: 1;</w:t>
-      </w:r>
-    </w:p>
-    <w:p>
-      <w:pPr>
-        <w:pStyle w:val="Prrafodelista"/>
-        <w:ind w:left="147" w:right="1979"/>
-        <w:rPr>
-          <w:rFonts w:ascii="Calibri" w:hAnsi="Calibri" w:cs="Times New Roman"/>
-          <w:b/>
-          <w:bCs/>
-          <w:color w:val="767171" w:themeColor="background2" w:themeShade="80"/>
-          <w:sz w:val="22"/>
-          <w:szCs w:val="22"/>
-        </w:rPr>
-      </w:pPr>
-      <w:r>
-        <w:rPr>
-          <w:rFonts w:ascii="Calibri" w:hAnsi="Calibri" w:cs="Times New Roman"/>
-          <w:b/>
-          <w:bCs/>
-          <w:color w:val="767171" w:themeColor="background2" w:themeShade="80"/>
-          <w:sz w:val="22"/>
-          <w:szCs w:val="22"/>
-        </w:rPr>
-        <w:t xml:space="preserve">        </w:t>
-      </w:r>
-      <w:proofErr w:type="spellStart"/>
-      <w:r>
-        <w:rPr>
-          <w:rFonts w:ascii="Calibri" w:hAnsi="Calibri" w:cs="Times New Roman"/>
-          <w:b/>
-          <w:bCs/>
-          <w:color w:val="767171" w:themeColor="background2" w:themeShade="80"/>
-          <w:sz w:val="22"/>
-          <w:szCs w:val="22"/>
-        </w:rPr>
-        <w:t>padding</w:t>
-      </w:r>
-      <w:proofErr w:type="spellEnd"/>
-      <w:r>
-        <w:rPr>
-          <w:rFonts w:ascii="Calibri" w:hAnsi="Calibri" w:cs="Times New Roman"/>
-          <w:b/>
-          <w:bCs/>
-          <w:color w:val="767171" w:themeColor="background2" w:themeShade="80"/>
-          <w:sz w:val="22"/>
-          <w:szCs w:val="22"/>
-        </w:rPr>
-        <w:t>: 20px;</w:t>
-      </w:r>
-    </w:p>
-    <w:p>
-      <w:pPr>
-        <w:pStyle w:val="Prrafodelista"/>
-        <w:ind w:left="147" w:right="1979"/>
-        <w:rPr>
-          <w:rFonts w:ascii="Calibri" w:hAnsi="Calibri" w:cs="Times New Roman"/>
-          <w:b/>
-          <w:bCs/>
-          <w:color w:val="767171" w:themeColor="background2" w:themeShade="80"/>
-          <w:sz w:val="22"/>
-          <w:szCs w:val="22"/>
-        </w:rPr>
-      </w:pPr>
-      <w:r>
-        <w:rPr>
-          <w:rFonts w:ascii="Calibri" w:hAnsi="Calibri" w:cs="Times New Roman"/>
-          <w:b/>
-          <w:bCs/>
-          <w:color w:val="767171" w:themeColor="background2" w:themeShade="80"/>
-          <w:sz w:val="22"/>
-          <w:szCs w:val="22"/>
-        </w:rPr>
-        <w:t xml:space="preserve">        </w:t>
-      </w:r>
-      <w:proofErr w:type="spellStart"/>
-      <w:r>
-        <w:rPr>
-          <w:rFonts w:ascii="Calibri" w:hAnsi="Calibri" w:cs="Times New Roman"/>
-          <w:b/>
-          <w:bCs/>
-          <w:color w:val="767171" w:themeColor="background2" w:themeShade="80"/>
-          <w:sz w:val="22"/>
-          <w:szCs w:val="22"/>
-        </w:rPr>
-        <w:t>text-align</w:t>
-      </w:r>
-      <w:proofErr w:type="spellEnd"/>
-      <w:r>
-        <w:rPr>
-          <w:rFonts w:ascii="Calibri" w:hAnsi="Calibri" w:cs="Times New Roman"/>
-          <w:b/>
-          <w:bCs/>
-          <w:color w:val="767171" w:themeColor="background2" w:themeShade="80"/>
-          <w:sz w:val="22"/>
-          <w:szCs w:val="22"/>
-        </w:rPr>
-        <w:t xml:space="preserve">: </w:t>
-      </w:r>
-      <w:proofErr w:type="spellStart"/>
-      <w:r>
-        <w:rPr>
-          <w:rFonts w:ascii="Calibri" w:hAnsi="Calibri" w:cs="Times New Roman"/>
-          <w:b/>
-          <w:bCs/>
-          <w:color w:val="767171" w:themeColor="background2" w:themeShade="80"/>
-          <w:sz w:val="22"/>
-          <w:szCs w:val="22"/>
-        </w:rPr>
-        <w:t>left</w:t>
-      </w:r>
-      <w:proofErr w:type="spellEnd"/>
-      <w:r>
-        <w:rPr>
-          <w:rFonts w:ascii="Calibri" w:hAnsi="Calibri" w:cs="Times New Roman"/>
-          <w:b/>
-          <w:bCs/>
-          <w:color w:val="767171" w:themeColor="background2" w:themeShade="80"/>
-          <w:sz w:val="22"/>
-          <w:szCs w:val="22"/>
-        </w:rPr>
-        <w:t>;</w:t>
-      </w:r>
-    </w:p>
-    <w:p>
-      <w:pPr>
-        <w:pStyle w:val="Prrafodelista"/>
-        <w:ind w:left="147" w:right="1979"/>
-        <w:rPr>
-          <w:rFonts w:ascii="Calibri" w:hAnsi="Calibri" w:cs="Times New Roman"/>
-          <w:b/>
-          <w:bCs/>
-          <w:color w:val="767171" w:themeColor="background2" w:themeShade="80"/>
-          <w:sz w:val="22"/>
-          <w:szCs w:val="22"/>
-        </w:rPr>
-      </w:pPr>
-      <w:r>
-        <w:rPr>
-          <w:rFonts w:ascii="Calibri" w:hAnsi="Calibri" w:cs="Times New Roman"/>
-          <w:b/>
-          <w:bCs/>
-          <w:color w:val="767171" w:themeColor="background2" w:themeShade="80"/>
-          <w:sz w:val="22"/>
-          <w:szCs w:val="22"/>
-        </w:rPr>
-        <w:t xml:space="preserve">      }</w:t>
-      </w:r>
-    </w:p>
-    <w:p>
-      <w:pPr>
-        <w:pStyle w:val="Prrafodelista"/>
-        <w:ind w:left="147" w:right="1979"/>
-        <w:rPr>
-          <w:rFonts w:ascii="Calibri" w:hAnsi="Calibri" w:cs="Times New Roman"/>
-          <w:b/>
-          <w:bCs/>
-          <w:color w:val="767171" w:themeColor="background2" w:themeShade="80"/>
-          <w:sz w:val="22"/>
-          <w:szCs w:val="22"/>
-        </w:rPr>
-      </w:pPr>
-    </w:p>
-    <w:p>
-      <w:pPr>
-        <w:pStyle w:val="Prrafodelista"/>
-        <w:ind w:left="147" w:right="1979"/>
-        <w:rPr>
-          <w:rFonts w:ascii="Calibri" w:hAnsi="Calibri" w:cs="Times New Roman"/>
-          <w:b/>
-          <w:bCs/>
-          <w:color w:val="767171" w:themeColor="background2" w:themeShade="80"/>
-          <w:sz w:val="22"/>
-          <w:szCs w:val="22"/>
-        </w:rPr>
-      </w:pPr>
-      <w:r>
-        <w:rPr>
-          <w:rFonts w:ascii="Calibri" w:hAnsi="Calibri" w:cs="Times New Roman"/>
-          <w:b/>
-          <w:bCs/>
-          <w:color w:val="767171" w:themeColor="background2" w:themeShade="80"/>
-          <w:sz w:val="22"/>
-          <w:szCs w:val="22"/>
-        </w:rPr>
-        <w:t xml:space="preserve">      </w:t>
-      </w:r>
-      <w:proofErr w:type="gramStart"/>
-      <w:r>
-        <w:rPr>
-          <w:rFonts w:ascii="Calibri" w:hAnsi="Calibri" w:cs="Times New Roman"/>
-          <w:b/>
-          <w:bCs/>
-          <w:color w:val="767171" w:themeColor="background2" w:themeShade="80"/>
-          <w:sz w:val="22"/>
-          <w:szCs w:val="22"/>
-        </w:rPr>
-        <w:t>.</w:t>
-      </w:r>
-      <w:proofErr w:type="spellStart"/>
-      <w:r>
-        <w:rPr>
-          <w:rFonts w:ascii="Calibri" w:hAnsi="Calibri" w:cs="Times New Roman"/>
-          <w:b/>
-          <w:bCs/>
-          <w:color w:val="767171" w:themeColor="background2" w:themeShade="80"/>
-          <w:sz w:val="22"/>
-          <w:szCs w:val="22"/>
-        </w:rPr>
-        <w:t>map</w:t>
-      </w:r>
-      <w:proofErr w:type="spellEnd"/>
-      <w:proofErr w:type="gramEnd"/>
-      <w:r>
-        <w:rPr>
-          <w:rFonts w:ascii="Calibri" w:hAnsi="Calibri" w:cs="Times New Roman"/>
-          <w:b/>
-          <w:bCs/>
-          <w:color w:val="767171" w:themeColor="background2" w:themeShade="80"/>
-          <w:sz w:val="22"/>
-          <w:szCs w:val="22"/>
-        </w:rPr>
-        <w:t xml:space="preserve"> {</w:t>
-      </w:r>
-    </w:p>
-    <w:p>
-      <w:pPr>
-        <w:pStyle w:val="Prrafodelista"/>
-        <w:ind w:left="147" w:right="1979"/>
-        <w:rPr>
-          <w:rFonts w:ascii="Calibri" w:hAnsi="Calibri" w:cs="Times New Roman"/>
-          <w:b/>
-          <w:bCs/>
-          <w:color w:val="767171" w:themeColor="background2" w:themeShade="80"/>
-          <w:sz w:val="22"/>
-          <w:szCs w:val="22"/>
-        </w:rPr>
-      </w:pPr>
-      <w:r>
-        <w:rPr>
-          <w:rFonts w:ascii="Calibri" w:hAnsi="Calibri" w:cs="Times New Roman"/>
-          <w:b/>
-          <w:bCs/>
-          <w:color w:val="767171" w:themeColor="background2" w:themeShade="80"/>
-          <w:sz w:val="22"/>
-          <w:szCs w:val="22"/>
-        </w:rPr>
-        <w:t xml:space="preserve">        </w:t>
-      </w:r>
-      <w:proofErr w:type="spellStart"/>
-      <w:r>
-        <w:rPr>
-          <w:rFonts w:ascii="Calibri" w:hAnsi="Calibri" w:cs="Times New Roman"/>
-          <w:b/>
-          <w:bCs/>
-          <w:color w:val="767171" w:themeColor="background2" w:themeShade="80"/>
-          <w:sz w:val="22"/>
-          <w:szCs w:val="22"/>
-        </w:rPr>
-        <w:t>flex</w:t>
-      </w:r>
-      <w:proofErr w:type="spellEnd"/>
-      <w:r>
-        <w:rPr>
-          <w:rFonts w:ascii="Calibri" w:hAnsi="Calibri" w:cs="Times New Roman"/>
-          <w:b/>
-          <w:bCs/>
-          <w:color w:val="767171" w:themeColor="background2" w:themeShade="80"/>
-          <w:sz w:val="22"/>
-          <w:szCs w:val="22"/>
-        </w:rPr>
-        <w:t>: 1;</w:t>
-      </w:r>
-    </w:p>
-    <w:p>
-      <w:pPr>
-        <w:pStyle w:val="Prrafodelista"/>
-        <w:ind w:left="147" w:right="1979"/>
-        <w:rPr>
-          <w:rFonts w:ascii="Calibri" w:hAnsi="Calibri" w:cs="Times New Roman"/>
-          <w:b/>
-          <w:bCs/>
-          <w:color w:val="767171" w:themeColor="background2" w:themeShade="80"/>
-          <w:sz w:val="22"/>
-          <w:szCs w:val="22"/>
-        </w:rPr>
-      </w:pPr>
-      <w:r>
-        <w:rPr>
-          <w:rFonts w:ascii="Calibri" w:hAnsi="Calibri" w:cs="Times New Roman"/>
-          <w:b/>
-          <w:bCs/>
-          <w:color w:val="767171" w:themeColor="background2" w:themeShade="80"/>
-          <w:sz w:val="22"/>
-          <w:szCs w:val="22"/>
-        </w:rPr>
-        <w:t xml:space="preserve">      }</w:t>
-      </w:r>
-    </w:p>
-    <w:p>
-      <w:pPr>
-        <w:pStyle w:val="Prrafodelista"/>
-        <w:ind w:left="147" w:right="1979"/>
-        <w:rPr>
-          <w:rFonts w:ascii="Calibri" w:hAnsi="Calibri" w:cs="Times New Roman"/>
-          <w:b/>
-          <w:bCs/>
-          <w:color w:val="767171" w:themeColor="background2" w:themeShade="80"/>
-          <w:sz w:val="22"/>
-          <w:szCs w:val="22"/>
-        </w:rPr>
-      </w:pPr>
-    </w:p>
-    <w:p>
-      <w:pPr>
-        <w:pStyle w:val="Prrafodelista"/>
-        <w:ind w:left="147" w:right="1979"/>
-        <w:rPr>
-          <w:rFonts w:ascii="Calibri" w:hAnsi="Calibri" w:cs="Times New Roman"/>
-          <w:b/>
-          <w:bCs/>
-          <w:color w:val="767171" w:themeColor="background2" w:themeShade="80"/>
-          <w:sz w:val="22"/>
-          <w:szCs w:val="22"/>
-        </w:rPr>
-      </w:pPr>
-      <w:r>
-        <w:rPr>
-          <w:rFonts w:ascii="Calibri" w:hAnsi="Calibri" w:cs="Times New Roman"/>
-          <w:b/>
-          <w:bCs/>
-          <w:color w:val="767171" w:themeColor="background2" w:themeShade="80"/>
-          <w:sz w:val="22"/>
-          <w:szCs w:val="22"/>
-        </w:rPr>
-        <w:t xml:space="preserve">      h1 {</w:t>
-      </w:r>
-    </w:p>
-    <w:p>
-      <w:pPr>
-        <w:pStyle w:val="Prrafodelista"/>
-        <w:ind w:left="147" w:right="1979"/>
-        <w:rPr>
-          <w:rFonts w:ascii="Calibri" w:hAnsi="Calibri" w:cs="Times New Roman"/>
-          <w:b/>
-          <w:bCs/>
-          <w:color w:val="767171" w:themeColor="background2" w:themeShade="80"/>
-          <w:sz w:val="22"/>
-          <w:szCs w:val="22"/>
-        </w:rPr>
-      </w:pPr>
-      <w:r>
-        <w:rPr>
-          <w:rFonts w:ascii="Calibri" w:hAnsi="Calibri" w:cs="Times New Roman"/>
-          <w:b/>
-          <w:bCs/>
-          <w:color w:val="767171" w:themeColor="background2" w:themeShade="80"/>
-          <w:sz w:val="22"/>
-          <w:szCs w:val="22"/>
-        </w:rPr>
-        <w:t xml:space="preserve">        </w:t>
-      </w:r>
-      <w:proofErr w:type="spellStart"/>
-      <w:r>
-        <w:rPr>
-          <w:rFonts w:ascii="Calibri" w:hAnsi="Calibri" w:cs="Times New Roman"/>
-          <w:b/>
-          <w:bCs/>
-          <w:color w:val="767171" w:themeColor="background2" w:themeShade="80"/>
-          <w:sz w:val="22"/>
-          <w:szCs w:val="22"/>
-        </w:rPr>
-        <w:t>font-size</w:t>
-      </w:r>
-      <w:proofErr w:type="spellEnd"/>
-      <w:r>
-        <w:rPr>
-          <w:rFonts w:ascii="Calibri" w:hAnsi="Calibri" w:cs="Times New Roman"/>
-          <w:b/>
-          <w:bCs/>
-          <w:color w:val="767171" w:themeColor="background2" w:themeShade="80"/>
-          <w:sz w:val="22"/>
-          <w:szCs w:val="22"/>
-        </w:rPr>
-        <w:t>: 24px;</w:t>
-      </w:r>
-    </w:p>
-    <w:p>
-      <w:pPr>
-        <w:pStyle w:val="Prrafodelista"/>
-        <w:ind w:left="147" w:right="1979"/>
-        <w:rPr>
-          <w:rFonts w:ascii="Calibri" w:hAnsi="Calibri" w:cs="Times New Roman"/>
-          <w:b/>
-          <w:bCs/>
-          <w:color w:val="767171" w:themeColor="background2" w:themeShade="80"/>
-          <w:sz w:val="22"/>
-          <w:szCs w:val="22"/>
-        </w:rPr>
-      </w:pPr>
-      <w:r>
-        <w:rPr>
-          <w:rFonts w:ascii="Calibri" w:hAnsi="Calibri" w:cs="Times New Roman"/>
-          <w:b/>
-          <w:bCs/>
-          <w:color w:val="767171" w:themeColor="background2" w:themeShade="80"/>
-          <w:sz w:val="22"/>
-          <w:szCs w:val="22"/>
-        </w:rPr>
-        <w:t xml:space="preserve">        </w:t>
-      </w:r>
-      <w:proofErr w:type="spellStart"/>
-      <w:r>
-        <w:rPr>
-          <w:rFonts w:ascii="Calibri" w:hAnsi="Calibri" w:cs="Times New Roman"/>
-          <w:b/>
-          <w:bCs/>
-          <w:color w:val="767171" w:themeColor="background2" w:themeShade="80"/>
-          <w:sz w:val="22"/>
-          <w:szCs w:val="22"/>
-        </w:rPr>
-        <w:t>margin</w:t>
-      </w:r>
-      <w:proofErr w:type="spellEnd"/>
-      <w:r>
-        <w:rPr>
-          <w:rFonts w:ascii="Calibri" w:hAnsi="Calibri" w:cs="Times New Roman"/>
-          <w:b/>
-          <w:bCs/>
-          <w:color w:val="767171" w:themeColor="background2" w:themeShade="80"/>
-          <w:sz w:val="22"/>
-          <w:szCs w:val="22"/>
-        </w:rPr>
-        <w:t>: 0;</w:t>
-      </w:r>
-    </w:p>
-    <w:p>
-      <w:pPr>
-        <w:pStyle w:val="Prrafodelista"/>
-        <w:ind w:left="147" w:right="1979"/>
-        <w:rPr>
-          <w:rFonts w:ascii="Calibri" w:hAnsi="Calibri" w:cs="Times New Roman"/>
-          <w:b/>
-          <w:bCs/>
-          <w:color w:val="767171" w:themeColor="background2" w:themeShade="80"/>
-          <w:sz w:val="22"/>
-          <w:szCs w:val="22"/>
-        </w:rPr>
-      </w:pPr>
-      <w:r>
-        <w:rPr>
-          <w:rFonts w:ascii="Calibri" w:hAnsi="Calibri" w:cs="Times New Roman"/>
-          <w:b/>
-          <w:bCs/>
-          <w:color w:val="767171" w:themeColor="background2" w:themeShade="80"/>
-          <w:sz w:val="22"/>
-          <w:szCs w:val="22"/>
-        </w:rPr>
-        <w:t xml:space="preserve">      }</w:t>
-      </w:r>
-    </w:p>
-    <w:p>
-      <w:pPr>
-        <w:pStyle w:val="Prrafodelista"/>
-        <w:ind w:left="147" w:right="1979"/>
-        <w:rPr>
-          <w:rFonts w:ascii="Calibri" w:hAnsi="Calibri" w:cs="Times New Roman"/>
-          <w:b/>
-          <w:bCs/>
-          <w:color w:val="767171" w:themeColor="background2" w:themeShade="80"/>
-          <w:sz w:val="22"/>
-          <w:szCs w:val="22"/>
-        </w:rPr>
-      </w:pPr>
-    </w:p>
-    <w:p>
-      <w:pPr>
-        <w:pStyle w:val="Prrafodelista"/>
-        <w:ind w:left="147" w:right="1979"/>
-        <w:rPr>
-          <w:rFonts w:ascii="Calibri" w:hAnsi="Calibri" w:cs="Times New Roman"/>
-          <w:b/>
-          <w:bCs/>
-          <w:color w:val="767171" w:themeColor="background2" w:themeShade="80"/>
-          <w:sz w:val="22"/>
-          <w:szCs w:val="22"/>
-        </w:rPr>
-      </w:pPr>
-      <w:r>
-        <w:rPr>
-          <w:rFonts w:ascii="Calibri" w:hAnsi="Calibri" w:cs="Times New Roman"/>
-          <w:b/>
-          <w:bCs/>
-          <w:color w:val="767171" w:themeColor="background2" w:themeShade="80"/>
-          <w:sz w:val="22"/>
-          <w:szCs w:val="22"/>
-        </w:rPr>
-        <w:t xml:space="preserve">      </w:t>
-      </w:r>
-      <w:proofErr w:type="spellStart"/>
-      <w:r>
-        <w:rPr>
-          <w:rFonts w:ascii="Calibri" w:hAnsi="Calibri" w:cs="Times New Roman"/>
-          <w:b/>
-          <w:bCs/>
-          <w:color w:val="767171" w:themeColor="background2" w:themeShade="80"/>
-          <w:sz w:val="22"/>
-          <w:szCs w:val="22"/>
-        </w:rPr>
-        <w:t>iframe</w:t>
-      </w:r>
-      <w:proofErr w:type="spellEnd"/>
-      <w:r>
-        <w:rPr>
-          <w:rFonts w:ascii="Calibri" w:hAnsi="Calibri" w:cs="Times New Roman"/>
-          <w:b/>
-          <w:bCs/>
-          <w:color w:val="767171" w:themeColor="background2" w:themeShade="80"/>
-          <w:sz w:val="22"/>
-          <w:szCs w:val="22"/>
-        </w:rPr>
-        <w:t xml:space="preserve"> {</w:t>
-      </w:r>
-    </w:p>
-    <w:p>
-      <w:pPr>
-        <w:pStyle w:val="Prrafodelista"/>
-        <w:ind w:left="147" w:right="1979"/>
-        <w:rPr>
-          <w:rFonts w:ascii="Calibri" w:hAnsi="Calibri" w:cs="Times New Roman"/>
-          <w:b/>
-          <w:bCs/>
-          <w:color w:val="767171" w:themeColor="background2" w:themeShade="80"/>
-          <w:sz w:val="22"/>
-          <w:szCs w:val="22"/>
-        </w:rPr>
-      </w:pPr>
-      <w:r>
-        <w:rPr>
-          <w:rFonts w:ascii="Calibri" w:hAnsi="Calibri" w:cs="Times New Roman"/>
-          <w:b/>
-          <w:bCs/>
-          <w:color w:val="767171" w:themeColor="background2" w:themeShade="80"/>
-          <w:sz w:val="22"/>
-          <w:szCs w:val="22"/>
-        </w:rPr>
-        <w:t xml:space="preserve">        </w:t>
-      </w:r>
-      <w:proofErr w:type="spellStart"/>
-      <w:r>
-        <w:rPr>
-          <w:rFonts w:ascii="Calibri" w:hAnsi="Calibri" w:cs="Times New Roman"/>
-          <w:b/>
-          <w:bCs/>
-          <w:color w:val="767171" w:themeColor="background2" w:themeShade="80"/>
-          <w:sz w:val="22"/>
-          <w:szCs w:val="22"/>
-        </w:rPr>
-        <w:t>width</w:t>
-      </w:r>
-      <w:proofErr w:type="spellEnd"/>
-      <w:r>
-        <w:rPr>
-          <w:rFonts w:ascii="Calibri" w:hAnsi="Calibri" w:cs="Times New Roman"/>
-          <w:b/>
-          <w:bCs/>
-          <w:color w:val="767171" w:themeColor="background2" w:themeShade="80"/>
-          <w:sz w:val="22"/>
-          <w:szCs w:val="22"/>
-        </w:rPr>
-        <w:t>: 100%;</w:t>
-      </w:r>
-    </w:p>
-    <w:p>
-      <w:pPr>
-        <w:pStyle w:val="Prrafodelista"/>
-        <w:ind w:left="147" w:right="1979"/>
-        <w:rPr>
-          <w:rFonts w:ascii="Calibri" w:hAnsi="Calibri" w:cs="Times New Roman"/>
-          <w:b/>
-          <w:bCs/>
-          <w:color w:val="767171" w:themeColor="background2" w:themeShade="80"/>
-          <w:sz w:val="22"/>
-          <w:szCs w:val="22"/>
-        </w:rPr>
-      </w:pPr>
-      <w:r>
-        <w:rPr>
-          <w:rFonts w:ascii="Calibri" w:hAnsi="Calibri" w:cs="Times New Roman"/>
-          <w:b/>
-          <w:bCs/>
-          <w:color w:val="767171" w:themeColor="background2" w:themeShade="80"/>
-          <w:sz w:val="22"/>
-          <w:szCs w:val="22"/>
-        </w:rPr>
-        <w:t xml:space="preserve">        </w:t>
-      </w:r>
-      <w:proofErr w:type="spellStart"/>
-      <w:r>
-        <w:rPr>
-          <w:rFonts w:ascii="Calibri" w:hAnsi="Calibri" w:cs="Times New Roman"/>
-          <w:b/>
-          <w:bCs/>
-          <w:color w:val="767171" w:themeColor="background2" w:themeShade="80"/>
-          <w:sz w:val="22"/>
-          <w:szCs w:val="22"/>
-        </w:rPr>
-        <w:t>height</w:t>
-      </w:r>
-      <w:proofErr w:type="spellEnd"/>
-      <w:r>
-        <w:rPr>
-          <w:rFonts w:ascii="Calibri" w:hAnsi="Calibri" w:cs="Times New Roman"/>
-          <w:b/>
-          <w:bCs/>
-          <w:color w:val="767171" w:themeColor="background2" w:themeShade="80"/>
-          <w:sz w:val="22"/>
-          <w:szCs w:val="22"/>
-        </w:rPr>
-        <w:t>: 680px;</w:t>
-      </w:r>
-    </w:p>
-    <w:p>
-      <w:pPr>
-        <w:pStyle w:val="Prrafodelista"/>
-        <w:ind w:left="147" w:right="1979"/>
-        <w:rPr>
-          <w:rFonts w:ascii="Calibri" w:hAnsi="Calibri" w:cs="Times New Roman"/>
-          <w:b/>
-          <w:bCs/>
-          <w:color w:val="767171" w:themeColor="background2" w:themeShade="80"/>
-          <w:sz w:val="22"/>
-          <w:szCs w:val="22"/>
-        </w:rPr>
-      </w:pPr>
-      <w:r>
-        <w:rPr>
-          <w:rFonts w:ascii="Calibri" w:hAnsi="Calibri" w:cs="Times New Roman"/>
-          <w:b/>
-          <w:bCs/>
-          <w:color w:val="767171" w:themeColor="background2" w:themeShade="80"/>
-          <w:sz w:val="22"/>
-          <w:szCs w:val="22"/>
-        </w:rPr>
-        <w:t xml:space="preserve">      }</w:t>
-      </w:r>
-    </w:p>
-    <w:p>
-      <w:pPr>
-        <w:pStyle w:val="Prrafodelista"/>
-        <w:ind w:left="147" w:right="1979"/>
-        <w:rPr>
-          <w:rFonts w:ascii="Calibri" w:hAnsi="Calibri" w:cs="Times New Roman"/>
-          <w:b/>
-          <w:bCs/>
-          <w:color w:val="767171" w:themeColor="background2" w:themeShade="80"/>
-          <w:sz w:val="22"/>
-          <w:szCs w:val="22"/>
-        </w:rPr>
-      </w:pPr>
-      <w:r>
-        <w:rPr>
-          <w:rFonts w:ascii="Calibri" w:hAnsi="Calibri" w:cs="Times New Roman"/>
-          <w:b/>
-          <w:bCs/>
-          <w:color w:val="767171" w:themeColor="background2" w:themeShade="80"/>
-          <w:sz w:val="22"/>
-          <w:szCs w:val="22"/>
-        </w:rPr>
-        <w:t xml:space="preserve">    &lt;/</w:t>
-      </w:r>
-      <w:proofErr w:type="spellStart"/>
-      <w:r>
-        <w:rPr>
-          <w:rFonts w:ascii="Calibri" w:hAnsi="Calibri" w:cs="Times New Roman"/>
-          <w:b/>
-          <w:bCs/>
-          <w:color w:val="767171" w:themeColor="background2" w:themeShade="80"/>
-          <w:sz w:val="22"/>
-          <w:szCs w:val="22"/>
-        </w:rPr>
-        <w:t>style</w:t>
-      </w:r>
-      <w:proofErr w:type="spellEnd"/>
-      <w:r>
-        <w:rPr>
-          <w:rFonts w:ascii="Calibri" w:hAnsi="Calibri" w:cs="Times New Roman"/>
-          <w:b/>
-          <w:bCs/>
-          <w:color w:val="767171" w:themeColor="background2" w:themeShade="80"/>
-          <w:sz w:val="22"/>
-          <w:szCs w:val="22"/>
-        </w:rPr>
-        <w:t>&gt;</w:t>
-      </w:r>
-    </w:p>
-    <w:p>
-      <w:pPr>
-        <w:pStyle w:val="Prrafodelista"/>
-        <w:ind w:left="147" w:right="1979"/>
-        <w:rPr>
-          <w:rFonts w:ascii="Calibri" w:hAnsi="Calibri" w:cs="Times New Roman"/>
-          <w:b/>
-          <w:bCs/>
-          <w:color w:val="767171" w:themeColor="background2" w:themeShade="80"/>
-          <w:sz w:val="22"/>
-          <w:szCs w:val="22"/>
-        </w:rPr>
-      </w:pPr>
-      <w:r>
-        <w:rPr>
-          <w:rFonts w:ascii="Calibri" w:hAnsi="Calibri" w:cs="Times New Roman"/>
-          <w:b/>
-          <w:bCs/>
-          <w:color w:val="767171" w:themeColor="background2" w:themeShade="80"/>
-          <w:sz w:val="22"/>
-          <w:szCs w:val="22"/>
-        </w:rPr>
-        <w:t xml:space="preserve">  &lt;/head&gt;</w:t>
-      </w:r>
-    </w:p>
-    <w:p>
-      <w:pPr>
-        <w:pStyle w:val="Prrafodelista"/>
-        <w:ind w:left="147" w:right="1979"/>
-        <w:rPr>
-          <w:rFonts w:ascii="Calibri" w:hAnsi="Calibri" w:cs="Times New Roman"/>
-          <w:b/>
-          <w:bCs/>
-          <w:color w:val="767171" w:themeColor="background2" w:themeShade="80"/>
-          <w:sz w:val="22"/>
-          <w:szCs w:val="22"/>
-        </w:rPr>
-      </w:pPr>
-      <w:r>
-        <w:rPr>
-          <w:rFonts w:ascii="Calibri" w:hAnsi="Calibri" w:cs="Times New Roman"/>
-          <w:b/>
-          <w:bCs/>
-          <w:color w:val="767171" w:themeColor="background2" w:themeShade="80"/>
-          <w:sz w:val="22"/>
-          <w:szCs w:val="22"/>
-        </w:rPr>
-        <w:t xml:space="preserve">  &lt;</w:t>
-      </w:r>
-      <w:proofErr w:type="spellStart"/>
-      <w:r>
-        <w:rPr>
-          <w:rFonts w:ascii="Calibri" w:hAnsi="Calibri" w:cs="Times New Roman"/>
-          <w:b/>
-          <w:bCs/>
-          <w:color w:val="767171" w:themeColor="background2" w:themeShade="80"/>
-          <w:sz w:val="22"/>
-          <w:szCs w:val="22"/>
-        </w:rPr>
-        <w:t>body</w:t>
-      </w:r>
-      <w:proofErr w:type="spellEnd"/>
-      <w:r>
-        <w:rPr>
-          <w:rFonts w:ascii="Calibri" w:hAnsi="Calibri" w:cs="Times New Roman"/>
-          <w:b/>
-          <w:bCs/>
-          <w:color w:val="767171" w:themeColor="background2" w:themeShade="80"/>
-          <w:sz w:val="22"/>
-          <w:szCs w:val="22"/>
-        </w:rPr>
-        <w:t>&gt;</w:t>
-      </w:r>
-    </w:p>
-    <w:p>
-      <w:pPr>
-        <w:pStyle w:val="Prrafodelista"/>
-        <w:ind w:left="147" w:right="1979"/>
-        <w:rPr>
-          <w:rFonts w:ascii="Calibri" w:hAnsi="Calibri" w:cs="Times New Roman"/>
-          <w:b/>
-          <w:bCs/>
-          <w:color w:val="767171" w:themeColor="background2" w:themeShade="80"/>
-          <w:sz w:val="22"/>
-          <w:szCs w:val="22"/>
-        </w:rPr>
-      </w:pPr>
-      <w:r>
-        <w:rPr>
-          <w:rFonts w:ascii="Calibri" w:hAnsi="Calibri" w:cs="Times New Roman"/>
-          <w:b/>
-          <w:bCs/>
-          <w:color w:val="767171" w:themeColor="background2" w:themeShade="80"/>
-          <w:sz w:val="22"/>
-          <w:szCs w:val="22"/>
-        </w:rPr>
-        <w:t xml:space="preserve">    &lt;</w:t>
-      </w:r>
-      <w:proofErr w:type="spellStart"/>
-      <w:r>
-        <w:rPr>
-          <w:rFonts w:ascii="Calibri" w:hAnsi="Calibri" w:cs="Times New Roman"/>
-          <w:b/>
-          <w:bCs/>
-          <w:color w:val="767171" w:themeColor="background2" w:themeShade="80"/>
-          <w:sz w:val="22"/>
-          <w:szCs w:val="22"/>
-        </w:rPr>
-        <w:t>div</w:t>
-      </w:r>
-      <w:proofErr w:type="spellEnd"/>
-      <w:r>
-        <w:rPr>
-          <w:rFonts w:ascii="Calibri" w:hAnsi="Calibri" w:cs="Times New Roman"/>
-          <w:b/>
-          <w:bCs/>
-          <w:color w:val="767171" w:themeColor="background2" w:themeShade="80"/>
-          <w:sz w:val="22"/>
-          <w:szCs w:val="22"/>
-        </w:rPr>
-        <w:t xml:space="preserve"> </w:t>
-      </w:r>
-      <w:proofErr w:type="spellStart"/>
-      <w:r>
-        <w:rPr>
-          <w:rFonts w:ascii="Calibri" w:hAnsi="Calibri" w:cs="Times New Roman"/>
-          <w:b/>
-          <w:bCs/>
-          <w:color w:val="767171" w:themeColor="background2" w:themeShade="80"/>
-          <w:sz w:val="22"/>
-          <w:szCs w:val="22"/>
-        </w:rPr>
-        <w:t>class</w:t>
-      </w:r>
-      <w:proofErr w:type="spellEnd"/>
-      <w:r>
-        <w:rPr>
-          <w:rFonts w:ascii="Calibri" w:hAnsi="Calibri" w:cs="Times New Roman"/>
-          <w:b/>
-          <w:bCs/>
-          <w:color w:val="767171" w:themeColor="background2" w:themeShade="80"/>
-          <w:sz w:val="22"/>
-          <w:szCs w:val="22"/>
-        </w:rPr>
-        <w:t>="container"&gt;</w:t>
-      </w:r>
-    </w:p>
-    <w:p>
-      <w:pPr>
-        <w:pStyle w:val="Prrafodelista"/>
-        <w:ind w:left="147" w:right="1979"/>
-        <w:rPr>
-          <w:rFonts w:ascii="Calibri" w:hAnsi="Calibri" w:cs="Times New Roman"/>
-          <w:b/>
-          <w:bCs/>
-          <w:color w:val="767171" w:themeColor="background2" w:themeShade="80"/>
-          <w:sz w:val="22"/>
-          <w:szCs w:val="22"/>
-        </w:rPr>
-      </w:pPr>
-      <w:r>
-        <w:rPr>
-          <w:rFonts w:ascii="Calibri" w:hAnsi="Calibri" w:cs="Times New Roman"/>
-          <w:b/>
-          <w:bCs/>
-          <w:color w:val="767171" w:themeColor="background2" w:themeShade="80"/>
-          <w:sz w:val="22"/>
-          <w:szCs w:val="22"/>
-        </w:rPr>
-        <w:t xml:space="preserve">      &lt;</w:t>
-      </w:r>
-      <w:proofErr w:type="spellStart"/>
-      <w:r>
-        <w:rPr>
-          <w:rFonts w:ascii="Calibri" w:hAnsi="Calibri" w:cs="Times New Roman"/>
-          <w:b/>
-          <w:bCs/>
-          <w:color w:val="767171" w:themeColor="background2" w:themeShade="80"/>
-          <w:sz w:val="22"/>
-          <w:szCs w:val="22"/>
-        </w:rPr>
-        <w:t>div</w:t>
-      </w:r>
-      <w:proofErr w:type="spellEnd"/>
-      <w:r>
-        <w:rPr>
-          <w:rFonts w:ascii="Calibri" w:hAnsi="Calibri" w:cs="Times New Roman"/>
-          <w:b/>
-          <w:bCs/>
-          <w:color w:val="767171" w:themeColor="background2" w:themeShade="80"/>
-          <w:sz w:val="22"/>
-          <w:szCs w:val="22"/>
-        </w:rPr>
-        <w:t xml:space="preserve"> </w:t>
-      </w:r>
-      <w:proofErr w:type="spellStart"/>
-      <w:r>
-        <w:rPr>
-          <w:rFonts w:ascii="Calibri" w:hAnsi="Calibri" w:cs="Times New Roman"/>
-          <w:b/>
-          <w:bCs/>
-          <w:color w:val="767171" w:themeColor="background2" w:themeShade="80"/>
-          <w:sz w:val="22"/>
-          <w:szCs w:val="22"/>
-        </w:rPr>
-        <w:t>class</w:t>
-      </w:r>
-      <w:proofErr w:type="spellEnd"/>
-      <w:r>
-        <w:rPr>
-          <w:rFonts w:ascii="Calibri" w:hAnsi="Calibri" w:cs="Times New Roman"/>
-          <w:b/>
-          <w:bCs/>
-          <w:color w:val="767171" w:themeColor="background2" w:themeShade="80"/>
-          <w:sz w:val="22"/>
-          <w:szCs w:val="22"/>
-        </w:rPr>
-        <w:t>="</w:t>
-      </w:r>
-      <w:proofErr w:type="spellStart"/>
-      <w:r>
-        <w:rPr>
-          <w:rFonts w:ascii="Calibri" w:hAnsi="Calibri" w:cs="Times New Roman"/>
-          <w:b/>
-          <w:bCs/>
-          <w:color w:val="767171" w:themeColor="background2" w:themeShade="80"/>
-          <w:sz w:val="22"/>
-          <w:szCs w:val="22"/>
-        </w:rPr>
-        <w:t>text</w:t>
-      </w:r>
-      <w:proofErr w:type="spellEnd"/>
-      <w:r>
-        <w:rPr>
-          <w:rFonts w:ascii="Calibri" w:hAnsi="Calibri" w:cs="Times New Roman"/>
-          <w:b/>
-          <w:bCs/>
-          <w:color w:val="767171" w:themeColor="background2" w:themeShade="80"/>
-          <w:sz w:val="22"/>
-          <w:szCs w:val="22"/>
-        </w:rPr>
-        <w:t>"&gt;</w:t>
-      </w:r>
-    </w:p>
-    <w:p>
-      <w:pPr>
-        <w:pStyle w:val="Prrafodelista"/>
-        <w:ind w:left="147" w:right="1979"/>
-        <w:rPr>
-          <w:rFonts w:ascii="Calibri" w:hAnsi="Calibri" w:cs="Times New Roman"/>
-          <w:b/>
-          <w:bCs/>
-          <w:color w:val="767171" w:themeColor="background2" w:themeShade="80"/>
-          <w:sz w:val="22"/>
-          <w:szCs w:val="22"/>
-        </w:rPr>
-      </w:pPr>
-      <w:r>
-        <w:rPr>
-          <w:rFonts w:ascii="Calibri" w:hAnsi="Calibri" w:cs="Times New Roman"/>
-          <w:b/>
-          <w:bCs/>
-          <w:color w:val="767171" w:themeColor="background2" w:themeShade="80"/>
-          <w:sz w:val="22"/>
-          <w:szCs w:val="22"/>
-        </w:rPr>
-        <w:t xml:space="preserve">        &lt;h1&gt;SANTA ELENA&lt;/h1&gt;</w:t>
-      </w:r>
-    </w:p>
-    <w:p>
-      <w:pPr>
-        <w:pStyle w:val="Prrafodelista"/>
-        <w:ind w:left="147" w:right="-7"/>
-        <w:jc w:val="both"/>
-        <w:rPr>
-          <w:rFonts w:ascii="Calibri" w:hAnsi="Calibri" w:cs="Times New Roman"/>
-          <w:b/>
-          <w:bCs/>
-          <w:color w:val="767171" w:themeColor="background2" w:themeShade="80"/>
-          <w:sz w:val="22"/>
-          <w:szCs w:val="22"/>
-        </w:rPr>
-      </w:pPr>
-      <w:r>
-        <w:rPr>
-          <w:rFonts w:ascii="Calibri" w:hAnsi="Calibri" w:cs="Times New Roman"/>
-          <w:b/>
-          <w:bCs/>
-          <w:color w:val="767171" w:themeColor="background2" w:themeShade="80"/>
-          <w:sz w:val="22"/>
-          <w:szCs w:val="22"/>
-        </w:rPr>
-        <w:t xml:space="preserve">        &lt;p&gt;</w:t>
-      </w:r>
-      <w:r>
-        <w:rPr>
-          <w:rFonts w:ascii="Calibri" w:hAnsi="Calibri" w:cs="Times New Roman"/>
-          <w:b/>
-          <w:bCs/>
-          <w:color w:val="767171" w:themeColor="background2" w:themeShade="80"/>
-          <w:sz w:val="22"/>
-          <w:szCs w:val="22"/>
-        </w:rPr>
-        <w:t xml:space="preserve"> </w:t>
-      </w:r>
-      <w:r>
-        <w:rPr>
-          <w:rFonts w:ascii="Calibri" w:hAnsi="Calibri" w:cs="Times New Roman"/>
-          <w:b/>
-          <w:bCs/>
-          <w:color w:val="767171" w:themeColor="background2" w:themeShade="80"/>
-          <w:sz w:val="22"/>
-          <w:szCs w:val="22"/>
-        </w:rPr>
-        <w:t>Santa Elena es una de las veinticuatro provincias que conforman la</w:t>
-      </w:r>
-      <w:r>
-        <w:rPr>
-          <w:rFonts w:ascii="Calibri" w:hAnsi="Calibri" w:cs="Times New Roman"/>
-          <w:b/>
-          <w:bCs/>
-          <w:color w:val="767171" w:themeColor="background2" w:themeShade="80"/>
-          <w:sz w:val="22"/>
-          <w:szCs w:val="22"/>
-        </w:rPr>
-        <w:t xml:space="preserve"> </w:t>
-      </w:r>
-      <w:r>
-        <w:rPr>
-          <w:rFonts w:ascii="Calibri" w:hAnsi="Calibri" w:cs="Times New Roman"/>
-          <w:b/>
-          <w:bCs/>
-          <w:color w:val="767171" w:themeColor="background2" w:themeShade="80"/>
-          <w:sz w:val="22"/>
-          <w:szCs w:val="22"/>
-        </w:rPr>
-        <w:t>República del Ecuador, situada en el occidente del país, en la zona</w:t>
-      </w:r>
-      <w:r>
-        <w:rPr>
-          <w:rFonts w:ascii="Calibri" w:hAnsi="Calibri" w:cs="Times New Roman"/>
-          <w:b/>
-          <w:bCs/>
-          <w:color w:val="767171" w:themeColor="background2" w:themeShade="80"/>
-          <w:sz w:val="22"/>
-          <w:szCs w:val="22"/>
-        </w:rPr>
-        <w:t xml:space="preserve"> </w:t>
-      </w:r>
-      <w:r>
-        <w:rPr>
-          <w:rFonts w:ascii="Calibri" w:hAnsi="Calibri" w:cs="Times New Roman"/>
-          <w:b/>
-          <w:bCs/>
-          <w:color w:val="767171" w:themeColor="background2" w:themeShade="80"/>
-          <w:sz w:val="22"/>
-          <w:szCs w:val="22"/>
-        </w:rPr>
-        <w:t xml:space="preserve">geográfica conocida como </w:t>
-      </w:r>
-      <w:r>
-        <w:rPr>
-          <w:rFonts w:ascii="Calibri" w:hAnsi="Calibri" w:cs="Times New Roman"/>
-          <w:b/>
-          <w:bCs/>
-          <w:color w:val="767171" w:themeColor="background2" w:themeShade="80"/>
-          <w:sz w:val="22"/>
-          <w:szCs w:val="22"/>
-        </w:rPr>
-        <w:t xml:space="preserve">región </w:t>
-      </w:r>
-      <w:r>
-        <w:rPr>
-          <w:rFonts w:ascii="Calibri" w:hAnsi="Calibri" w:cs="Times New Roman"/>
-          <w:b/>
-          <w:bCs/>
-          <w:color w:val="767171" w:themeColor="background2" w:themeShade="80"/>
-          <w:sz w:val="22"/>
-          <w:szCs w:val="22"/>
-        </w:rPr>
-        <w:t>litoral</w:t>
-      </w:r>
-      <w:r>
-        <w:rPr>
-          <w:rFonts w:ascii="Calibri" w:hAnsi="Calibri" w:cs="Times New Roman"/>
-          <w:b/>
-          <w:bCs/>
-          <w:color w:val="767171" w:themeColor="background2" w:themeShade="80"/>
-          <w:sz w:val="22"/>
-          <w:szCs w:val="22"/>
-        </w:rPr>
-        <w:t xml:space="preserve"> o costa. Su capital</w:t>
-      </w:r>
-      <w:r>
-        <w:rPr>
-          <w:rFonts w:ascii="Calibri" w:hAnsi="Calibri" w:cs="Times New Roman"/>
-          <w:b/>
-          <w:bCs/>
-          <w:color w:val="767171" w:themeColor="background2" w:themeShade="80"/>
-          <w:sz w:val="22"/>
-          <w:szCs w:val="22"/>
-        </w:rPr>
-        <w:t xml:space="preserve"> </w:t>
-      </w:r>
-      <w:r>
-        <w:rPr>
-          <w:rFonts w:ascii="Calibri" w:hAnsi="Calibri" w:cs="Times New Roman"/>
-          <w:b/>
-          <w:bCs/>
-          <w:color w:val="767171" w:themeColor="background2" w:themeShade="80"/>
-          <w:sz w:val="22"/>
-          <w:szCs w:val="22"/>
-        </w:rPr>
-        <w:t>administrativa es la ciudad de Santa Elena, mientras que la urbe más</w:t>
-      </w:r>
-      <w:r>
-        <w:rPr>
-          <w:rFonts w:ascii="Calibri" w:hAnsi="Calibri" w:cs="Times New Roman"/>
-          <w:b/>
-          <w:bCs/>
-          <w:color w:val="767171" w:themeColor="background2" w:themeShade="80"/>
-          <w:sz w:val="22"/>
-          <w:szCs w:val="22"/>
-        </w:rPr>
-        <w:t xml:space="preserve"> </w:t>
-      </w:r>
-      <w:r>
-        <w:rPr>
-          <w:rFonts w:ascii="Calibri" w:hAnsi="Calibri" w:cs="Times New Roman"/>
-          <w:b/>
-          <w:bCs/>
-          <w:color w:val="767171" w:themeColor="background2" w:themeShade="80"/>
-          <w:sz w:val="22"/>
-          <w:szCs w:val="22"/>
-        </w:rPr>
-        <w:t>grande y poblada es La Libertad.</w:t>
-      </w:r>
-    </w:p>
-    <w:p>
-      <w:pPr>
-        <w:pStyle w:val="Prrafodelista"/>
-        <w:ind w:left="147" w:right="1979"/>
-        <w:rPr>
-          <w:rFonts w:ascii="Calibri" w:hAnsi="Calibri" w:cs="Times New Roman"/>
-          <w:b/>
-          <w:bCs/>
-          <w:color w:val="767171" w:themeColor="background2" w:themeShade="80"/>
-          <w:sz w:val="22"/>
-          <w:szCs w:val="22"/>
-        </w:rPr>
-      </w:pPr>
-      <w:r>
-        <w:rPr>
-          <w:rFonts w:ascii="Calibri" w:hAnsi="Calibri" w:cs="Times New Roman"/>
-          <w:b/>
-          <w:bCs/>
-          <w:color w:val="767171" w:themeColor="background2" w:themeShade="80"/>
-          <w:sz w:val="22"/>
-          <w:szCs w:val="22"/>
-        </w:rPr>
-        <w:t xml:space="preserve">        &lt;/p&gt;        &lt;</w:t>
-      </w:r>
-      <w:proofErr w:type="spellStart"/>
-      <w:r>
-        <w:rPr>
-          <w:rFonts w:ascii="Calibri" w:hAnsi="Calibri" w:cs="Times New Roman"/>
-          <w:b/>
-          <w:bCs/>
-          <w:color w:val="767171" w:themeColor="background2" w:themeShade="80"/>
-          <w:sz w:val="22"/>
-          <w:szCs w:val="22"/>
-        </w:rPr>
-        <w:t>br</w:t>
-      </w:r>
-      <w:proofErr w:type="spellEnd"/>
-      <w:r>
-        <w:rPr>
-          <w:rFonts w:ascii="Calibri" w:hAnsi="Calibri" w:cs="Times New Roman"/>
-          <w:b/>
-          <w:bCs/>
-          <w:color w:val="767171" w:themeColor="background2" w:themeShade="80"/>
-          <w:sz w:val="22"/>
-          <w:szCs w:val="22"/>
-        </w:rPr>
-        <w:t>&gt;        &lt;</w:t>
-      </w:r>
-      <w:proofErr w:type="spellStart"/>
-      <w:r>
-        <w:rPr>
-          <w:rFonts w:ascii="Calibri" w:hAnsi="Calibri" w:cs="Times New Roman"/>
-          <w:b/>
-          <w:bCs/>
-          <w:color w:val="767171" w:themeColor="background2" w:themeShade="80"/>
-          <w:sz w:val="22"/>
-          <w:szCs w:val="22"/>
-        </w:rPr>
-        <w:t>br</w:t>
-      </w:r>
-      <w:proofErr w:type="spellEnd"/>
-      <w:r>
-        <w:rPr>
-          <w:rFonts w:ascii="Calibri" w:hAnsi="Calibri" w:cs="Times New Roman"/>
-          <w:b/>
-          <w:bCs/>
-          <w:color w:val="767171" w:themeColor="background2" w:themeShade="80"/>
-          <w:sz w:val="22"/>
-          <w:szCs w:val="22"/>
-        </w:rPr>
-        <w:t>&gt;        &lt;p&gt;Angel Javier Parra Bagua&lt;/p&gt;</w:t>
-      </w:r>
-    </w:p>
-    <w:p>
-      <w:pPr>
-        <w:pStyle w:val="Prrafodelista"/>
-        <w:ind w:left="147" w:right="1979"/>
-        <w:rPr>
-          <w:rFonts w:ascii="Calibri" w:hAnsi="Calibri" w:cs="Times New Roman"/>
-          <w:b/>
-          <w:bCs/>
-          <w:color w:val="767171" w:themeColor="background2" w:themeShade="80"/>
-          <w:sz w:val="22"/>
-          <w:szCs w:val="22"/>
-        </w:rPr>
-      </w:pPr>
-      <w:r>
-        <w:rPr>
-          <w:rFonts w:ascii="Calibri" w:hAnsi="Calibri" w:cs="Times New Roman"/>
-          <w:b/>
-          <w:bCs/>
-          <w:color w:val="767171" w:themeColor="background2" w:themeShade="80"/>
-          <w:sz w:val="22"/>
-          <w:szCs w:val="22"/>
-        </w:rPr>
-        <w:t xml:space="preserve">      &lt;/</w:t>
-      </w:r>
-      <w:proofErr w:type="spellStart"/>
-      <w:r>
-        <w:rPr>
-          <w:rFonts w:ascii="Calibri" w:hAnsi="Calibri" w:cs="Times New Roman"/>
-          <w:b/>
-          <w:bCs/>
-          <w:color w:val="767171" w:themeColor="background2" w:themeShade="80"/>
-          <w:sz w:val="22"/>
-          <w:szCs w:val="22"/>
-        </w:rPr>
-        <w:t>div</w:t>
-      </w:r>
-      <w:proofErr w:type="spellEnd"/>
-      <w:r>
-        <w:rPr>
-          <w:rFonts w:ascii="Calibri" w:hAnsi="Calibri" w:cs="Times New Roman"/>
-          <w:b/>
-          <w:bCs/>
-          <w:color w:val="767171" w:themeColor="background2" w:themeShade="80"/>
-          <w:sz w:val="22"/>
-          <w:szCs w:val="22"/>
-        </w:rPr>
-        <w:t>&gt;      &lt;</w:t>
-      </w:r>
-      <w:proofErr w:type="spellStart"/>
-      <w:r>
-        <w:rPr>
-          <w:rFonts w:ascii="Calibri" w:hAnsi="Calibri" w:cs="Times New Roman"/>
-          <w:b/>
-          <w:bCs/>
-          <w:color w:val="767171" w:themeColor="background2" w:themeShade="80"/>
-          <w:sz w:val="22"/>
-          <w:szCs w:val="22"/>
-        </w:rPr>
-        <w:t>div</w:t>
-      </w:r>
-      <w:proofErr w:type="spellEnd"/>
-      <w:r>
-        <w:rPr>
-          <w:rFonts w:ascii="Calibri" w:hAnsi="Calibri" w:cs="Times New Roman"/>
-          <w:b/>
-          <w:bCs/>
-          <w:color w:val="767171" w:themeColor="background2" w:themeShade="80"/>
-          <w:sz w:val="22"/>
-          <w:szCs w:val="22"/>
-        </w:rPr>
-        <w:t xml:space="preserve"> </w:t>
-      </w:r>
-      <w:proofErr w:type="spellStart"/>
-      <w:r>
-        <w:rPr>
-          <w:rFonts w:ascii="Calibri" w:hAnsi="Calibri" w:cs="Times New Roman"/>
-          <w:b/>
-          <w:bCs/>
-          <w:color w:val="767171" w:themeColor="background2" w:themeShade="80"/>
-          <w:sz w:val="22"/>
-          <w:szCs w:val="22"/>
-        </w:rPr>
-        <w:t>class</w:t>
-      </w:r>
-      <w:proofErr w:type="spellEnd"/>
-      <w:r>
-        <w:rPr>
-          <w:rFonts w:ascii="Calibri" w:hAnsi="Calibri" w:cs="Times New Roman"/>
-          <w:b/>
-          <w:bCs/>
-          <w:color w:val="767171" w:themeColor="background2" w:themeShade="80"/>
-          <w:sz w:val="22"/>
-          <w:szCs w:val="22"/>
-        </w:rPr>
-        <w:t>="</w:t>
-      </w:r>
-      <w:proofErr w:type="spellStart"/>
-      <w:r>
-        <w:rPr>
-          <w:rFonts w:ascii="Calibri" w:hAnsi="Calibri" w:cs="Times New Roman"/>
-          <w:b/>
-          <w:bCs/>
-          <w:color w:val="767171" w:themeColor="background2" w:themeShade="80"/>
-          <w:sz w:val="22"/>
-          <w:szCs w:val="22"/>
-        </w:rPr>
-        <w:t>map</w:t>
-      </w:r>
-      <w:proofErr w:type="spellEnd"/>
-      <w:r>
-        <w:rPr>
-          <w:rFonts w:ascii="Calibri" w:hAnsi="Calibri" w:cs="Times New Roman"/>
-          <w:b/>
-          <w:bCs/>
-          <w:color w:val="767171" w:themeColor="background2" w:themeShade="80"/>
-          <w:sz w:val="22"/>
-          <w:szCs w:val="22"/>
-        </w:rPr>
-        <w:t>"&gt;        &lt;</w:t>
-      </w:r>
-      <w:proofErr w:type="spellStart"/>
-      <w:r>
-        <w:rPr>
-          <w:rFonts w:ascii="Calibri" w:hAnsi="Calibri" w:cs="Times New Roman"/>
-          <w:b/>
-          <w:bCs/>
-          <w:color w:val="767171" w:themeColor="background2" w:themeShade="80"/>
-          <w:sz w:val="22"/>
-          <w:szCs w:val="22"/>
-        </w:rPr>
-        <w:t>iframe</w:t>
-      </w:r>
-      <w:proofErr w:type="spellEnd"/>
-      <w:r>
-        <w:rPr>
-          <w:rFonts w:ascii="Calibri" w:hAnsi="Calibri" w:cs="Times New Roman"/>
-          <w:b/>
-          <w:bCs/>
-          <w:color w:val="767171" w:themeColor="background2" w:themeShade="80"/>
-          <w:sz w:val="22"/>
-          <w:szCs w:val="22"/>
-        </w:rPr>
-        <w:t xml:space="preserve">          src="https://www.google.com/maps/d/embed?mid=1B_K6N6KqBeXdw9JXIheSPnTr8bjiKFs&amp;ehbc=2E312F"</w:t>
-      </w:r>
-    </w:p>
-    <w:p>
-      <w:pPr>
-        <w:pStyle w:val="Prrafodelista"/>
-        <w:ind w:left="147" w:right="1979"/>
-        <w:rPr>
-          <w:rFonts w:ascii="Calibri" w:hAnsi="Calibri" w:cs="Times New Roman"/>
-          <w:b/>
-          <w:bCs/>
-          <w:color w:val="767171" w:themeColor="background2" w:themeShade="80"/>
-          <w:sz w:val="22"/>
-          <w:szCs w:val="22"/>
-        </w:rPr>
-      </w:pPr>
-      <w:r>
-        <w:rPr>
-          <w:rFonts w:ascii="Calibri" w:hAnsi="Calibri" w:cs="Times New Roman"/>
-          <w:b/>
-          <w:bCs/>
-          <w:color w:val="767171" w:themeColor="background2" w:themeShade="80"/>
-          <w:sz w:val="22"/>
-          <w:szCs w:val="22"/>
-        </w:rPr>
-        <w:t xml:space="preserve">          </w:t>
-      </w:r>
-      <w:proofErr w:type="spellStart"/>
-      <w:r>
-        <w:rPr>
-          <w:rFonts w:ascii="Calibri" w:hAnsi="Calibri" w:cs="Times New Roman"/>
-          <w:b/>
-          <w:bCs/>
-          <w:color w:val="767171" w:themeColor="background2" w:themeShade="80"/>
-          <w:sz w:val="22"/>
-          <w:szCs w:val="22"/>
-        </w:rPr>
-        <w:t>width</w:t>
-      </w:r>
-      <w:proofErr w:type="spellEnd"/>
-      <w:r>
-        <w:rPr>
-          <w:rFonts w:ascii="Calibri" w:hAnsi="Calibri" w:cs="Times New Roman"/>
-          <w:b/>
-          <w:bCs/>
-          <w:color w:val="767171" w:themeColor="background2" w:themeShade="80"/>
-          <w:sz w:val="22"/>
-          <w:szCs w:val="22"/>
-        </w:rPr>
-        <w:t xml:space="preserve">="600"          </w:t>
-      </w:r>
-      <w:proofErr w:type="spellStart"/>
-      <w:r>
-        <w:rPr>
-          <w:rFonts w:ascii="Calibri" w:hAnsi="Calibri" w:cs="Times New Roman"/>
-          <w:b/>
-          <w:bCs/>
-          <w:color w:val="767171" w:themeColor="background2" w:themeShade="80"/>
-          <w:sz w:val="22"/>
-          <w:szCs w:val="22"/>
-        </w:rPr>
-        <w:t>height</w:t>
-      </w:r>
-      <w:proofErr w:type="spellEnd"/>
-      <w:r>
-        <w:rPr>
-          <w:rFonts w:ascii="Calibri" w:hAnsi="Calibri" w:cs="Times New Roman"/>
-          <w:b/>
-          <w:bCs/>
-          <w:color w:val="767171" w:themeColor="background2" w:themeShade="80"/>
-          <w:sz w:val="22"/>
-          <w:szCs w:val="22"/>
-        </w:rPr>
-        <w:t>="680"</w:t>
-      </w:r>
-      <w:r>
-        <w:rPr>
-          <w:rFonts w:ascii="Calibri" w:hAnsi="Calibri" w:cs="Times New Roman"/>
-          <w:b/>
-          <w:bCs/>
-          <w:color w:val="767171" w:themeColor="background2" w:themeShade="80"/>
-          <w:sz w:val="22"/>
-          <w:szCs w:val="22"/>
-        </w:rPr>
-        <w:t xml:space="preserve"> </w:t>
-      </w:r>
-      <w:r>
-        <w:rPr>
-          <w:rFonts w:ascii="Calibri" w:hAnsi="Calibri" w:cs="Times New Roman"/>
-          <w:b/>
-          <w:bCs/>
-          <w:color w:val="767171" w:themeColor="background2" w:themeShade="80"/>
-          <w:sz w:val="22"/>
-          <w:szCs w:val="22"/>
-        </w:rPr>
-        <w:t xml:space="preserve">        &gt;&lt;/</w:t>
-      </w:r>
-      <w:proofErr w:type="spellStart"/>
-      <w:r>
-        <w:rPr>
-          <w:rFonts w:ascii="Calibri" w:hAnsi="Calibri" w:cs="Times New Roman"/>
-          <w:b/>
-          <w:bCs/>
-          <w:color w:val="767171" w:themeColor="background2" w:themeShade="80"/>
-          <w:sz w:val="22"/>
-          <w:szCs w:val="22"/>
-        </w:rPr>
-        <w:t>iframe</w:t>
-      </w:r>
-      <w:proofErr w:type="spellEnd"/>
-      <w:r>
-        <w:rPr>
-          <w:rFonts w:ascii="Calibri" w:hAnsi="Calibri" w:cs="Times New Roman"/>
-          <w:b/>
-          <w:bCs/>
-          <w:color w:val="767171" w:themeColor="background2" w:themeShade="80"/>
-          <w:sz w:val="22"/>
-          <w:szCs w:val="22"/>
-        </w:rPr>
-        <w:t>&gt;</w:t>
-      </w:r>
-    </w:p>
-    <w:p>
-      <w:pPr>
-        <w:pStyle w:val="Prrafodelista"/>
-        <w:ind w:left="147" w:right="1979"/>
-        <w:rPr>
-          <w:rFonts w:ascii="Calibri" w:hAnsi="Calibri" w:cs="Times New Roman"/>
-          <w:b/>
-          <w:bCs/>
-          <w:color w:val="767171" w:themeColor="background2" w:themeShade="80"/>
-          <w:sz w:val="22"/>
-          <w:szCs w:val="22"/>
-        </w:rPr>
-      </w:pPr>
-      <w:r>
-        <w:rPr>
-          <w:rFonts w:ascii="Calibri" w:hAnsi="Calibri" w:cs="Times New Roman"/>
-          <w:b/>
-          <w:bCs/>
-          <w:color w:val="767171" w:themeColor="background2" w:themeShade="80"/>
-          <w:sz w:val="22"/>
-          <w:szCs w:val="22"/>
-        </w:rPr>
-        <w:t xml:space="preserve">      &lt;/</w:t>
-      </w:r>
-      <w:proofErr w:type="spellStart"/>
-      <w:r>
-        <w:rPr>
-          <w:rFonts w:ascii="Calibri" w:hAnsi="Calibri" w:cs="Times New Roman"/>
-          <w:b/>
-          <w:bCs/>
-          <w:color w:val="767171" w:themeColor="background2" w:themeShade="80"/>
-          <w:sz w:val="22"/>
-          <w:szCs w:val="22"/>
-        </w:rPr>
-        <w:t>div</w:t>
-      </w:r>
-      <w:proofErr w:type="spellEnd"/>
-      <w:r>
-        <w:rPr>
-          <w:rFonts w:ascii="Calibri" w:hAnsi="Calibri" w:cs="Times New Roman"/>
-          <w:b/>
-          <w:bCs/>
-          <w:color w:val="767171" w:themeColor="background2" w:themeShade="80"/>
-          <w:sz w:val="22"/>
-          <w:szCs w:val="22"/>
-        </w:rPr>
-        <w:t>&gt;    &lt;/</w:t>
-      </w:r>
-      <w:proofErr w:type="spellStart"/>
-      <w:r>
-        <w:rPr>
-          <w:rFonts w:ascii="Calibri" w:hAnsi="Calibri" w:cs="Times New Roman"/>
-          <w:b/>
-          <w:bCs/>
-          <w:color w:val="767171" w:themeColor="background2" w:themeShade="80"/>
-          <w:sz w:val="22"/>
-          <w:szCs w:val="22"/>
-        </w:rPr>
-        <w:t>div</w:t>
-      </w:r>
-      <w:proofErr w:type="spellEnd"/>
-      <w:proofErr w:type="gramStart"/>
-      <w:r>
-        <w:rPr>
-          <w:rFonts w:ascii="Calibri" w:hAnsi="Calibri" w:cs="Times New Roman"/>
-          <w:b/>
-          <w:bCs/>
-          <w:color w:val="767171" w:themeColor="background2" w:themeShade="80"/>
-          <w:sz w:val="22"/>
-          <w:szCs w:val="22"/>
-        </w:rPr>
-        <w:t>&gt;  &lt;</w:t>
-      </w:r>
-      <w:proofErr w:type="gramEnd"/>
-      <w:r>
-        <w:rPr>
-          <w:rFonts w:ascii="Calibri" w:hAnsi="Calibri" w:cs="Times New Roman"/>
-          <w:b/>
-          <w:bCs/>
-          <w:color w:val="767171" w:themeColor="background2" w:themeShade="80"/>
-          <w:sz w:val="22"/>
-          <w:szCs w:val="22"/>
-        </w:rPr>
-        <w:t>/</w:t>
-      </w:r>
-      <w:proofErr w:type="spellStart"/>
-      <w:r>
-        <w:rPr>
-          <w:rFonts w:ascii="Calibri" w:hAnsi="Calibri" w:cs="Times New Roman"/>
-          <w:b/>
-          <w:bCs/>
-          <w:color w:val="767171" w:themeColor="background2" w:themeShade="80"/>
-          <w:sz w:val="22"/>
-          <w:szCs w:val="22"/>
-        </w:rPr>
-        <w:t>body</w:t>
-      </w:r>
-      <w:proofErr w:type="spellEnd"/>
-      <w:r>
-        <w:rPr>
-          <w:rFonts w:ascii="Calibri" w:hAnsi="Calibri" w:cs="Times New Roman"/>
-          <w:b/>
-          <w:bCs/>
-          <w:color w:val="767171" w:themeColor="background2" w:themeShade="80"/>
-          <w:sz w:val="22"/>
-          <w:szCs w:val="22"/>
-        </w:rPr>
-        <w:t>&gt;&lt;/</w:t>
-      </w:r>
-      <w:proofErr w:type="spellStart"/>
-      <w:r>
-        <w:rPr>
-          <w:rFonts w:ascii="Calibri" w:hAnsi="Calibri" w:cs="Times New Roman"/>
-          <w:b/>
-          <w:bCs/>
-          <w:color w:val="767171" w:themeColor="background2" w:themeShade="80"/>
-          <w:sz w:val="22"/>
-          <w:szCs w:val="22"/>
-        </w:rPr>
-        <w:t>html</w:t>
-      </w:r>
-      <w:proofErr w:type="spellEnd"/>
-      <w:r>
-        <w:rPr>
-          <w:rFonts w:ascii="Calibri" w:hAnsi="Calibri" w:cs="Times New Roman"/>
-          <w:b/>
-          <w:bCs/>
-          <w:color w:val="767171" w:themeColor="background2" w:themeShade="80"/>
-          <w:sz w:val="22"/>
-          <w:szCs w:val="22"/>
-        </w:rPr>
-        <w:t>&gt;</w:t>
-      </w:r>
-    </w:p>
-    <w:p>
-      <w:pPr>
-        <w:rPr>
-          <w:noProof/>
-          <w:lang w:val="es-ES"/>
-        </w:rPr>
-      </w:pPr>
-      <w:r>
-        <w:rPr>
-          <w:noProof/>
-          <w:lang w:val="es-ES"/>
-        </w:rPr>
-        <w:br w:type="page"/>
-      </w:r>
-    </w:p>
-    <w:p>
-      <w:pPr>
-        <w:rPr>
-          <w:b/>
-          <w:bCs/>
-          <w:noProof/>
-          <w:lang w:val="es-ES"/>
-        </w:rPr>
-      </w:pPr>
-      <w:r>
-        <w:rPr>
-          <w:b/>
-          <w:bCs/>
-          <w:noProof/>
-          <w:lang w:val="es-ES"/>
-        </w:rPr>
-        <w:lastRenderedPageBreak/>
-        <w:t>R</w:t>
-      </w:r>
-      <w:r>
-        <w:rPr>
-          <w:b/>
-          <w:bCs/>
-          <w:noProof/>
-          <w:lang w:val="es-ES"/>
-        </w:rPr>
-        <w:t>epositorio GITHUB</w:t>
-      </w:r>
-    </w:p>
-    <w:p>
-      <w:pPr>
-        <w:rPr>
-          <w:noProof/>
-          <w:lang w:val="es-ES"/>
-        </w:rPr>
-      </w:pPr>
-      <w:hyperlink r:id="rId15" w:history="1">
-        <w:r>
-          <w:rPr>
-            <w:rStyle w:val="Hipervnculo"/>
-            <w:noProof/>
-            <w:lang w:val="es-ES"/>
-          </w:rPr>
-          <w:t>https://github.com/aparrab90/PRACTICA_N1_ANGEL_PARRA_BAGUA.git</w:t>
-        </w:r>
-      </w:hyperlink>
-    </w:p>
-    <w:p>
-      <w:pPr>
-        <w:rPr>
-          <w:noProof/>
-          <w:lang w:val="es-ES"/>
-        </w:rPr>
-      </w:pPr>
-    </w:p>
-    <w:p>
-      <w:pPr>
-        <w:rPr>
-          <w:noProof/>
-          <w:lang w:val="es-ES"/>
-        </w:rPr>
-      </w:pPr>
-      <w:r>
-        <w:rPr>
-          <w:noProof/>
-        </w:rPr>
         <w:drawing>
-          <wp:inline distT="0" distB="0" distL="0" distR="0" wp14:anchorId="0168AA20" wp14:editId="479E4E10">
-            <wp:extent cx="5396230" cy="3368040"/>
-            <wp:effectExtent l="0" t="0" r="0" b="3810"/>
-            <wp:docPr id="273505743" name="Imagen 1"/>
+          <wp:inline distT="0" distB="0" distL="0" distR="0" wp14:anchorId="22455046" wp14:editId="37D6F18B">
+            <wp:extent cx="5484345" cy="5177865"/>
+            <wp:effectExtent l="0" t="0" r="2540" b="3810"/>
+            <wp:docPr id="10" name="Imagen 10"/>
             <wp:cNvGraphicFramePr>
               <a:graphicFrameLocks xmlns:a="http://schemas.openxmlformats.org/drawingml/2006/main" noChangeAspect="1"/>
             </wp:cNvGraphicFramePr>
@@ -3374,7 +739,104 @@
               <a:graphicData uri="http://schemas.openxmlformats.org/drawingml/2006/picture">
                 <pic:pic xmlns:pic="http://schemas.openxmlformats.org/drawingml/2006/picture">
                   <pic:nvPicPr>
-                    <pic:cNvPr id="273505743" name=""/>
+                    <pic:cNvPr id="1" name=""/>
+                    <pic:cNvPicPr/>
+                  </pic:nvPicPr>
+                  <pic:blipFill>
+                    <a:blip r:embed="rId15"/>
+                    <a:stretch>
+                      <a:fillRect/>
+                    </a:stretch>
+                  </pic:blipFill>
+                  <pic:spPr>
+                    <a:xfrm>
+                      <a:off x="0" y="0"/>
+                      <a:ext cx="5487077" cy="5180445"/>
+                    </a:xfrm>
+                    <a:prstGeom prst="rect">
+                      <a:avLst/>
+                    </a:prstGeom>
+                  </pic:spPr>
+                </pic:pic>
+              </a:graphicData>
+            </a:graphic>
+          </wp:inline>
+        </w:drawing>
+      </w:r>
+    </w:p>
+    <w:p>
+      <w:pPr>
+        <w:tabs>
+          <w:tab w:val="center" w:pos="3965"/>
+        </w:tabs>
+        <w:spacing w:line="360" w:lineRule="auto"/>
+        <w:rPr>
+          <w:noProof/>
+          <w:lang w:val="es-ES"/>
+        </w:rPr>
+      </w:pPr>
+    </w:p>
+    <w:p>
+      <w:pPr>
+        <w:tabs>
+          <w:tab w:val="center" w:pos="3965"/>
+        </w:tabs>
+        <w:spacing w:line="360" w:lineRule="auto"/>
+        <w:rPr>
+          <w:noProof/>
+          <w:lang w:val="es-ES"/>
+        </w:rPr>
+      </w:pPr>
+      <w:r>
+        <w:rPr>
+          <w:noProof/>
+          <w:lang w:val="es-ES"/>
+        </w:rPr>
+        <w:t>AUTORIZAMOS PARA PODER ACCEDER A METODOS PROTEGIDOS CON EL TOKEN OBTENIDO EN EL LOGIN</w:t>
+      </w:r>
+    </w:p>
+    <w:p>
+      <w:pPr>
+        <w:tabs>
+          <w:tab w:val="center" w:pos="3965"/>
+        </w:tabs>
+        <w:spacing w:line="360" w:lineRule="auto"/>
+        <w:rPr>
+          <w:noProof/>
+          <w:lang w:val="es-ES"/>
+        </w:rPr>
+      </w:pPr>
+    </w:p>
+    <w:p>
+      <w:pPr>
+        <w:tabs>
+          <w:tab w:val="center" w:pos="3965"/>
+        </w:tabs>
+        <w:spacing w:line="360" w:lineRule="auto"/>
+        <w:rPr>
+          <w:noProof/>
+          <w:lang w:val="es-ES"/>
+        </w:rPr>
+      </w:pPr>
+      <w:r>
+        <w:rPr>
+          <w:noProof/>
+          <w:lang w:val="es-ES"/>
+        </w:rPr>
+        <w:lastRenderedPageBreak/>
+        <w:drawing>
+          <wp:inline distT="0" distB="0" distL="0" distR="0" wp14:anchorId="6708FF5F" wp14:editId="75AB1C9F">
+            <wp:extent cx="5396230" cy="3935095"/>
+            <wp:effectExtent l="0" t="0" r="0" b="8255"/>
+            <wp:docPr id="11" name="Imagen 11"/>
+            <wp:cNvGraphicFramePr>
+              <a:graphicFrameLocks xmlns:a="http://schemas.openxmlformats.org/drawingml/2006/main" noChangeAspect="1"/>
+            </wp:cNvGraphicFramePr>
+            <a:graphic xmlns:a="http://schemas.openxmlformats.org/drawingml/2006/main">
+              <a:graphicData uri="http://schemas.openxmlformats.org/drawingml/2006/picture">
+                <pic:pic xmlns:pic="http://schemas.openxmlformats.org/drawingml/2006/picture">
+                  <pic:nvPicPr>
+                    <pic:cNvPr id="1" name=""/>
                     <pic:cNvPicPr/>
                   </pic:nvPicPr>
                   <pic:blipFill>
@@ -3386,7 +848,7 @@
                   <pic:spPr>
                     <a:xfrm>
                       <a:off x="0" y="0"/>
-                      <a:ext cx="5396230" cy="3368040"/>
+                      <a:ext cx="5396230" cy="3935095"/>
                     </a:xfrm>
                     <a:prstGeom prst="rect">
                       <a:avLst/>
@@ -3401,19 +863,1307 @@
     </w:p>
     <w:p>
       <w:pPr>
-        <w:rPr>
-          <w:noProof/>
-          <w:lang w:val="es-ES"/>
-        </w:rPr>
-      </w:pPr>
-    </w:p>
-    <w:p>
-      <w:pPr>
-        <w:rPr>
-          <w:noProof/>
-          <w:lang w:val="es-ES"/>
-        </w:rPr>
-      </w:pPr>
+        <w:tabs>
+          <w:tab w:val="center" w:pos="3965"/>
+        </w:tabs>
+        <w:spacing w:line="360" w:lineRule="auto"/>
+        <w:rPr>
+          <w:noProof/>
+          <w:lang w:val="es-ES"/>
+        </w:rPr>
+      </w:pPr>
+      <w:r>
+        <w:rPr>
+          <w:noProof/>
+          <w:lang w:val="es-ES"/>
+        </w:rPr>
+        <w:lastRenderedPageBreak/>
+        <w:drawing>
+          <wp:inline distT="0" distB="0" distL="0" distR="0" wp14:anchorId="26DF462B" wp14:editId="246A7836">
+            <wp:extent cx="5396230" cy="5510530"/>
+            <wp:effectExtent l="0" t="0" r="0" b="0"/>
+            <wp:docPr id="12" name="Imagen 12"/>
+            <wp:cNvGraphicFramePr>
+              <a:graphicFrameLocks xmlns:a="http://schemas.openxmlformats.org/drawingml/2006/main" noChangeAspect="1"/>
+            </wp:cNvGraphicFramePr>
+            <a:graphic xmlns:a="http://schemas.openxmlformats.org/drawingml/2006/main">
+              <a:graphicData uri="http://schemas.openxmlformats.org/drawingml/2006/picture">
+                <pic:pic xmlns:pic="http://schemas.openxmlformats.org/drawingml/2006/picture">
+                  <pic:nvPicPr>
+                    <pic:cNvPr id="1" name=""/>
+                    <pic:cNvPicPr/>
+                  </pic:nvPicPr>
+                  <pic:blipFill>
+                    <a:blip r:embed="rId17"/>
+                    <a:stretch>
+                      <a:fillRect/>
+                    </a:stretch>
+                  </pic:blipFill>
+                  <pic:spPr>
+                    <a:xfrm>
+                      <a:off x="0" y="0"/>
+                      <a:ext cx="5396230" cy="5510530"/>
+                    </a:xfrm>
+                    <a:prstGeom prst="rect">
+                      <a:avLst/>
+                    </a:prstGeom>
+                  </pic:spPr>
+                </pic:pic>
+              </a:graphicData>
+            </a:graphic>
+          </wp:inline>
+        </w:drawing>
+      </w:r>
+    </w:p>
+    <w:p>
+      <w:pPr>
+        <w:tabs>
+          <w:tab w:val="center" w:pos="3965"/>
+        </w:tabs>
+        <w:spacing w:line="360" w:lineRule="auto"/>
+        <w:rPr>
+          <w:noProof/>
+          <w:lang w:val="es-ES"/>
+        </w:rPr>
+      </w:pPr>
+      <w:r>
+        <w:rPr>
+          <w:noProof/>
+          <w:lang w:val="es-ES"/>
+        </w:rPr>
+        <w:t>COMPROBAMOS LOS RESULTADOS CONTRA LA BASE DE DATOS</w:t>
+      </w:r>
+    </w:p>
+    <w:p>
+      <w:pPr>
+        <w:tabs>
+          <w:tab w:val="center" w:pos="3965"/>
+        </w:tabs>
+        <w:spacing w:line="360" w:lineRule="auto"/>
+        <w:rPr>
+          <w:noProof/>
+          <w:lang w:val="es-ES"/>
+        </w:rPr>
+      </w:pPr>
+      <w:r>
+        <w:rPr>
+          <w:noProof/>
+          <w:lang w:val="es-ES"/>
+        </w:rPr>
+        <w:drawing>
+          <wp:inline distT="0" distB="0" distL="0" distR="0" wp14:anchorId="221D30D2" wp14:editId="670BE8E1">
+            <wp:extent cx="5396230" cy="566420"/>
+            <wp:effectExtent l="0" t="0" r="0" b="5080"/>
+            <wp:docPr id="13" name="Imagen 13"/>
+            <wp:cNvGraphicFramePr>
+              <a:graphicFrameLocks xmlns:a="http://schemas.openxmlformats.org/drawingml/2006/main" noChangeAspect="1"/>
+            </wp:cNvGraphicFramePr>
+            <a:graphic xmlns:a="http://schemas.openxmlformats.org/drawingml/2006/main">
+              <a:graphicData uri="http://schemas.openxmlformats.org/drawingml/2006/picture">
+                <pic:pic xmlns:pic="http://schemas.openxmlformats.org/drawingml/2006/picture">
+                  <pic:nvPicPr>
+                    <pic:cNvPr id="1" name=""/>
+                    <pic:cNvPicPr/>
+                  </pic:nvPicPr>
+                  <pic:blipFill>
+                    <a:blip r:embed="rId18"/>
+                    <a:stretch>
+                      <a:fillRect/>
+                    </a:stretch>
+                  </pic:blipFill>
+                  <pic:spPr>
+                    <a:xfrm>
+                      <a:off x="0" y="0"/>
+                      <a:ext cx="5396230" cy="566420"/>
+                    </a:xfrm>
+                    <a:prstGeom prst="rect">
+                      <a:avLst/>
+                    </a:prstGeom>
+                  </pic:spPr>
+                </pic:pic>
+              </a:graphicData>
+            </a:graphic>
+          </wp:inline>
+        </w:drawing>
+      </w:r>
+    </w:p>
+    <w:p>
+      <w:pPr>
+        <w:tabs>
+          <w:tab w:val="center" w:pos="3965"/>
+        </w:tabs>
+        <w:spacing w:line="360" w:lineRule="auto"/>
+        <w:rPr>
+          <w:noProof/>
+          <w:lang w:val="es-ES"/>
+        </w:rPr>
+      </w:pPr>
+    </w:p>
+    <w:p>
+      <w:pPr>
+        <w:tabs>
+          <w:tab w:val="center" w:pos="3965"/>
+        </w:tabs>
+        <w:spacing w:line="360" w:lineRule="auto"/>
+        <w:rPr>
+          <w:noProof/>
+          <w:lang w:val="es-ES"/>
+        </w:rPr>
+      </w:pPr>
+    </w:p>
+    <w:p>
+      <w:pPr>
+        <w:tabs>
+          <w:tab w:val="center" w:pos="3965"/>
+        </w:tabs>
+        <w:spacing w:line="360" w:lineRule="auto"/>
+        <w:rPr>
+          <w:noProof/>
+          <w:lang w:val="es-ES"/>
+        </w:rPr>
+      </w:pPr>
+    </w:p>
+    <w:p>
+      <w:pPr>
+        <w:tabs>
+          <w:tab w:val="center" w:pos="3965"/>
+        </w:tabs>
+        <w:spacing w:line="360" w:lineRule="auto"/>
+        <w:rPr>
+          <w:noProof/>
+          <w:lang w:val="es-ES"/>
+        </w:rPr>
+      </w:pPr>
+    </w:p>
+    <w:p>
+      <w:pPr>
+        <w:tabs>
+          <w:tab w:val="center" w:pos="3965"/>
+        </w:tabs>
+        <w:spacing w:line="360" w:lineRule="auto"/>
+        <w:rPr>
+          <w:noProof/>
+          <w:lang w:val="es-ES"/>
+        </w:rPr>
+      </w:pPr>
+    </w:p>
+    <w:p>
+      <w:pPr>
+        <w:tabs>
+          <w:tab w:val="center" w:pos="3965"/>
+        </w:tabs>
+        <w:spacing w:line="360" w:lineRule="auto"/>
+        <w:rPr>
+          <w:noProof/>
+          <w:lang w:val="es-ES"/>
+        </w:rPr>
+      </w:pPr>
+    </w:p>
+    <w:p>
+      <w:pPr>
+        <w:tabs>
+          <w:tab w:val="center" w:pos="3965"/>
+        </w:tabs>
+        <w:spacing w:line="360" w:lineRule="auto"/>
+        <w:rPr>
+          <w:noProof/>
+          <w:lang w:val="es-ES"/>
+        </w:rPr>
+      </w:pPr>
+    </w:p>
+    <w:p>
+      <w:pPr>
+        <w:tabs>
+          <w:tab w:val="center" w:pos="3965"/>
+        </w:tabs>
+        <w:spacing w:line="360" w:lineRule="auto"/>
+        <w:rPr>
+          <w:noProof/>
+          <w:lang w:val="es-ES"/>
+        </w:rPr>
+      </w:pPr>
+    </w:p>
+    <w:p>
+      <w:pPr>
+        <w:pStyle w:val="Prrafodelista"/>
+        <w:numPr>
+          <w:ilvl w:val="1"/>
+          <w:numId w:val="21"/>
+        </w:numPr>
+        <w:tabs>
+          <w:tab w:val="center" w:pos="3965"/>
+        </w:tabs>
+        <w:spacing w:line="360" w:lineRule="auto"/>
+        <w:rPr>
+          <w:noProof/>
+          <w:lang w:val="es-ES"/>
+        </w:rPr>
+      </w:pPr>
+      <w:r>
+        <w:rPr>
+          <w:noProof/>
+          <w:lang w:val="es-ES"/>
+        </w:rPr>
+        <w:lastRenderedPageBreak/>
+        <w:t>API DE TAREAS</w:t>
+      </w:r>
+    </w:p>
+    <w:p>
+      <w:pPr>
+        <w:tabs>
+          <w:tab w:val="center" w:pos="3965"/>
+        </w:tabs>
+        <w:spacing w:line="360" w:lineRule="auto"/>
+        <w:rPr>
+          <w:noProof/>
+          <w:lang w:val="es-ES"/>
+        </w:rPr>
+      </w:pPr>
+      <w:r>
+        <w:rPr>
+          <w:noProof/>
+          <w:lang w:val="es-ES"/>
+        </w:rPr>
+        <w:drawing>
+          <wp:inline distT="0" distB="0" distL="0" distR="0" wp14:anchorId="5E61223F" wp14:editId="69696A33">
+            <wp:extent cx="5396230" cy="3816350"/>
+            <wp:effectExtent l="0" t="0" r="0" b="0"/>
+            <wp:docPr id="14" name="Imagen 14"/>
+            <wp:cNvGraphicFramePr>
+              <a:graphicFrameLocks xmlns:a="http://schemas.openxmlformats.org/drawingml/2006/main" noChangeAspect="1"/>
+            </wp:cNvGraphicFramePr>
+            <a:graphic xmlns:a="http://schemas.openxmlformats.org/drawingml/2006/main">
+              <a:graphicData uri="http://schemas.openxmlformats.org/drawingml/2006/picture">
+                <pic:pic xmlns:pic="http://schemas.openxmlformats.org/drawingml/2006/picture">
+                  <pic:nvPicPr>
+                    <pic:cNvPr id="1" name=""/>
+                    <pic:cNvPicPr/>
+                  </pic:nvPicPr>
+                  <pic:blipFill>
+                    <a:blip r:embed="rId19"/>
+                    <a:stretch>
+                      <a:fillRect/>
+                    </a:stretch>
+                  </pic:blipFill>
+                  <pic:spPr>
+                    <a:xfrm>
+                      <a:off x="0" y="0"/>
+                      <a:ext cx="5396230" cy="3816350"/>
+                    </a:xfrm>
+                    <a:prstGeom prst="rect">
+                      <a:avLst/>
+                    </a:prstGeom>
+                  </pic:spPr>
+                </pic:pic>
+              </a:graphicData>
+            </a:graphic>
+          </wp:inline>
+        </w:drawing>
+      </w:r>
+    </w:p>
+    <w:p>
+      <w:pPr>
+        <w:tabs>
+          <w:tab w:val="center" w:pos="3965"/>
+        </w:tabs>
+        <w:spacing w:line="360" w:lineRule="auto"/>
+        <w:rPr>
+          <w:noProof/>
+          <w:lang w:val="es-ES"/>
+        </w:rPr>
+      </w:pPr>
+      <w:r>
+        <w:rPr>
+          <w:noProof/>
+          <w:lang w:val="es-ES"/>
+        </w:rPr>
+        <w:drawing>
+          <wp:inline distT="0" distB="0" distL="0" distR="0" wp14:anchorId="57AFED0D" wp14:editId="5B5D5089">
+            <wp:extent cx="5396230" cy="2028825"/>
+            <wp:effectExtent l="0" t="0" r="0" b="9525"/>
+            <wp:docPr id="28" name="Imagen 28"/>
+            <wp:cNvGraphicFramePr>
+              <a:graphicFrameLocks xmlns:a="http://schemas.openxmlformats.org/drawingml/2006/main" noChangeAspect="1"/>
+            </wp:cNvGraphicFramePr>
+            <a:graphic xmlns:a="http://schemas.openxmlformats.org/drawingml/2006/main">
+              <a:graphicData uri="http://schemas.openxmlformats.org/drawingml/2006/picture">
+                <pic:pic xmlns:pic="http://schemas.openxmlformats.org/drawingml/2006/picture">
+                  <pic:nvPicPr>
+                    <pic:cNvPr id="1" name=""/>
+                    <pic:cNvPicPr/>
+                  </pic:nvPicPr>
+                  <pic:blipFill>
+                    <a:blip r:embed="rId20"/>
+                    <a:stretch>
+                      <a:fillRect/>
+                    </a:stretch>
+                  </pic:blipFill>
+                  <pic:spPr>
+                    <a:xfrm>
+                      <a:off x="0" y="0"/>
+                      <a:ext cx="5396230" cy="2028825"/>
+                    </a:xfrm>
+                    <a:prstGeom prst="rect">
+                      <a:avLst/>
+                    </a:prstGeom>
+                  </pic:spPr>
+                </pic:pic>
+              </a:graphicData>
+            </a:graphic>
+          </wp:inline>
+        </w:drawing>
+      </w:r>
+    </w:p>
+    <w:p>
+      <w:pPr>
+        <w:tabs>
+          <w:tab w:val="center" w:pos="3965"/>
+        </w:tabs>
+        <w:spacing w:line="360" w:lineRule="auto"/>
+        <w:rPr>
+          <w:noProof/>
+          <w:lang w:val="es-ES"/>
+        </w:rPr>
+      </w:pPr>
+    </w:p>
+    <w:p>
+      <w:pPr>
+        <w:tabs>
+          <w:tab w:val="center" w:pos="3965"/>
+        </w:tabs>
+        <w:spacing w:line="360" w:lineRule="auto"/>
+        <w:rPr>
+          <w:noProof/>
+          <w:lang w:val="es-ES"/>
+        </w:rPr>
+      </w:pPr>
+      <w:r>
+        <w:rPr>
+          <w:noProof/>
+          <w:lang w:val="es-ES"/>
+        </w:rPr>
+        <w:t>PROBAMOS GET DE LA CATEGORIA DE CÓDIGO 2</w:t>
+      </w:r>
+    </w:p>
+    <w:p>
+      <w:pPr>
+        <w:tabs>
+          <w:tab w:val="center" w:pos="3965"/>
+        </w:tabs>
+        <w:spacing w:line="360" w:lineRule="auto"/>
+        <w:rPr>
+          <w:noProof/>
+          <w:lang w:val="es-ES"/>
+        </w:rPr>
+      </w:pPr>
+      <w:r>
+        <w:rPr>
+          <w:noProof/>
+          <w:lang w:val="es-ES"/>
+        </w:rPr>
+        <w:lastRenderedPageBreak/>
+        <w:drawing>
+          <wp:inline distT="0" distB="0" distL="0" distR="0" wp14:anchorId="7D2CA699" wp14:editId="73A26D6D">
+            <wp:extent cx="5396230" cy="3700780"/>
+            <wp:effectExtent l="0" t="0" r="0" b="0"/>
+            <wp:docPr id="18" name="Imagen 18"/>
+            <wp:cNvGraphicFramePr>
+              <a:graphicFrameLocks xmlns:a="http://schemas.openxmlformats.org/drawingml/2006/main" noChangeAspect="1"/>
+            </wp:cNvGraphicFramePr>
+            <a:graphic xmlns:a="http://schemas.openxmlformats.org/drawingml/2006/main">
+              <a:graphicData uri="http://schemas.openxmlformats.org/drawingml/2006/picture">
+                <pic:pic xmlns:pic="http://schemas.openxmlformats.org/drawingml/2006/picture">
+                  <pic:nvPicPr>
+                    <pic:cNvPr id="1" name=""/>
+                    <pic:cNvPicPr/>
+                  </pic:nvPicPr>
+                  <pic:blipFill>
+                    <a:blip r:embed="rId21"/>
+                    <a:stretch>
+                      <a:fillRect/>
+                    </a:stretch>
+                  </pic:blipFill>
+                  <pic:spPr>
+                    <a:xfrm>
+                      <a:off x="0" y="0"/>
+                      <a:ext cx="5396230" cy="3700780"/>
+                    </a:xfrm>
+                    <a:prstGeom prst="rect">
+                      <a:avLst/>
+                    </a:prstGeom>
+                  </pic:spPr>
+                </pic:pic>
+              </a:graphicData>
+            </a:graphic>
+          </wp:inline>
+        </w:drawing>
+      </w:r>
+    </w:p>
+    <w:p>
+      <w:pPr>
+        <w:tabs>
+          <w:tab w:val="center" w:pos="3965"/>
+        </w:tabs>
+        <w:spacing w:line="360" w:lineRule="auto"/>
+        <w:rPr>
+          <w:noProof/>
+          <w:lang w:val="es-ES"/>
+        </w:rPr>
+      </w:pPr>
+      <w:r>
+        <w:rPr>
+          <w:noProof/>
+          <w:lang w:val="es-ES"/>
+        </w:rPr>
+        <w:t>PROBAMOS GET DE TODAS LAS CATEGORIAS</w:t>
+      </w:r>
+    </w:p>
+    <w:p>
+      <w:pPr>
+        <w:tabs>
+          <w:tab w:val="center" w:pos="3965"/>
+        </w:tabs>
+        <w:spacing w:line="360" w:lineRule="auto"/>
+        <w:rPr>
+          <w:noProof/>
+          <w:lang w:val="es-ES"/>
+        </w:rPr>
+      </w:pPr>
+      <w:r>
+        <w:rPr>
+          <w:noProof/>
+          <w:lang w:val="es-ES"/>
+        </w:rPr>
+        <w:lastRenderedPageBreak/>
+        <w:drawing>
+          <wp:inline distT="0" distB="0" distL="0" distR="0" wp14:anchorId="0EA9A398" wp14:editId="7CA2B170">
+            <wp:extent cx="5396230" cy="5539105"/>
+            <wp:effectExtent l="0" t="0" r="0" b="4445"/>
+            <wp:docPr id="19" name="Imagen 19"/>
+            <wp:cNvGraphicFramePr>
+              <a:graphicFrameLocks xmlns:a="http://schemas.openxmlformats.org/drawingml/2006/main" noChangeAspect="1"/>
+            </wp:cNvGraphicFramePr>
+            <a:graphic xmlns:a="http://schemas.openxmlformats.org/drawingml/2006/main">
+              <a:graphicData uri="http://schemas.openxmlformats.org/drawingml/2006/picture">
+                <pic:pic xmlns:pic="http://schemas.openxmlformats.org/drawingml/2006/picture">
+                  <pic:nvPicPr>
+                    <pic:cNvPr id="1" name=""/>
+                    <pic:cNvPicPr/>
+                  </pic:nvPicPr>
+                  <pic:blipFill>
+                    <a:blip r:embed="rId22"/>
+                    <a:stretch>
+                      <a:fillRect/>
+                    </a:stretch>
+                  </pic:blipFill>
+                  <pic:spPr>
+                    <a:xfrm>
+                      <a:off x="0" y="0"/>
+                      <a:ext cx="5396230" cy="5539105"/>
+                    </a:xfrm>
+                    <a:prstGeom prst="rect">
+                      <a:avLst/>
+                    </a:prstGeom>
+                  </pic:spPr>
+                </pic:pic>
+              </a:graphicData>
+            </a:graphic>
+          </wp:inline>
+        </w:drawing>
+      </w:r>
+    </w:p>
+    <w:p>
+      <w:pPr>
+        <w:tabs>
+          <w:tab w:val="center" w:pos="3965"/>
+        </w:tabs>
+        <w:spacing w:line="360" w:lineRule="auto"/>
+        <w:rPr>
+          <w:noProof/>
+          <w:lang w:val="es-ES"/>
+        </w:rPr>
+      </w:pPr>
+      <w:r>
+        <w:rPr>
+          <w:noProof/>
+          <w:lang w:val="es-ES"/>
+        </w:rPr>
+        <w:t>COMPROBAMOS CON LA BASE DE DATOS</w:t>
+      </w:r>
+    </w:p>
+    <w:p>
+      <w:pPr>
+        <w:tabs>
+          <w:tab w:val="center" w:pos="3965"/>
+        </w:tabs>
+        <w:spacing w:line="360" w:lineRule="auto"/>
+        <w:rPr>
+          <w:noProof/>
+          <w:lang w:val="es-ES"/>
+        </w:rPr>
+      </w:pPr>
+      <w:r>
+        <w:rPr>
+          <w:noProof/>
+          <w:lang w:val="es-ES"/>
+        </w:rPr>
+        <w:drawing>
+          <wp:inline distT="0" distB="0" distL="0" distR="0" wp14:anchorId="0D62820B" wp14:editId="6ECBC6FD">
+            <wp:extent cx="5396230" cy="1724660"/>
+            <wp:effectExtent l="0" t="0" r="0" b="8890"/>
+            <wp:docPr id="20" name="Imagen 20"/>
+            <wp:cNvGraphicFramePr>
+              <a:graphicFrameLocks xmlns:a="http://schemas.openxmlformats.org/drawingml/2006/main" noChangeAspect="1"/>
+            </wp:cNvGraphicFramePr>
+            <a:graphic xmlns:a="http://schemas.openxmlformats.org/drawingml/2006/main">
+              <a:graphicData uri="http://schemas.openxmlformats.org/drawingml/2006/picture">
+                <pic:pic xmlns:pic="http://schemas.openxmlformats.org/drawingml/2006/picture">
+                  <pic:nvPicPr>
+                    <pic:cNvPr id="1" name=""/>
+                    <pic:cNvPicPr/>
+                  </pic:nvPicPr>
+                  <pic:blipFill>
+                    <a:blip r:embed="rId23"/>
+                    <a:stretch>
+                      <a:fillRect/>
+                    </a:stretch>
+                  </pic:blipFill>
+                  <pic:spPr>
+                    <a:xfrm>
+                      <a:off x="0" y="0"/>
+                      <a:ext cx="5396230" cy="1724660"/>
+                    </a:xfrm>
+                    <a:prstGeom prst="rect">
+                      <a:avLst/>
+                    </a:prstGeom>
+                  </pic:spPr>
+                </pic:pic>
+              </a:graphicData>
+            </a:graphic>
+          </wp:inline>
+        </w:drawing>
+      </w:r>
+    </w:p>
+    <w:p>
+      <w:pPr>
+        <w:tabs>
+          <w:tab w:val="center" w:pos="3965"/>
+        </w:tabs>
+        <w:spacing w:line="360" w:lineRule="auto"/>
+        <w:rPr>
+          <w:noProof/>
+          <w:lang w:val="es-ES"/>
+        </w:rPr>
+      </w:pPr>
+    </w:p>
+    <w:p>
+      <w:pPr>
+        <w:tabs>
+          <w:tab w:val="center" w:pos="3965"/>
+        </w:tabs>
+        <w:spacing w:line="360" w:lineRule="auto"/>
+        <w:rPr>
+          <w:noProof/>
+          <w:lang w:val="es-ES"/>
+        </w:rPr>
+      </w:pPr>
+      <w:r>
+        <w:rPr>
+          <w:noProof/>
+          <w:lang w:val="es-ES"/>
+        </w:rPr>
+        <w:t>PROBAMOS UN POST PARA CREAR UNA TAREA</w:t>
+      </w:r>
+    </w:p>
+    <w:p>
+      <w:pPr>
+        <w:tabs>
+          <w:tab w:val="center" w:pos="3965"/>
+        </w:tabs>
+        <w:spacing w:line="360" w:lineRule="auto"/>
+        <w:rPr>
+          <w:noProof/>
+          <w:lang w:val="es-ES"/>
+        </w:rPr>
+      </w:pPr>
+      <w:r>
+        <w:rPr>
+          <w:noProof/>
+          <w:lang w:val="es-ES"/>
+        </w:rPr>
+        <w:lastRenderedPageBreak/>
+        <w:drawing>
+          <wp:inline distT="0" distB="0" distL="0" distR="0" wp14:anchorId="3C377B11" wp14:editId="1C8C8587">
+            <wp:extent cx="5396230" cy="4811395"/>
+            <wp:effectExtent l="0" t="0" r="0" b="8255"/>
+            <wp:docPr id="21" name="Imagen 21"/>
+            <wp:cNvGraphicFramePr>
+              <a:graphicFrameLocks xmlns:a="http://schemas.openxmlformats.org/drawingml/2006/main" noChangeAspect="1"/>
+            </wp:cNvGraphicFramePr>
+            <a:graphic xmlns:a="http://schemas.openxmlformats.org/drawingml/2006/main">
+              <a:graphicData uri="http://schemas.openxmlformats.org/drawingml/2006/picture">
+                <pic:pic xmlns:pic="http://schemas.openxmlformats.org/drawingml/2006/picture">
+                  <pic:nvPicPr>
+                    <pic:cNvPr id="1" name=""/>
+                    <pic:cNvPicPr/>
+                  </pic:nvPicPr>
+                  <pic:blipFill>
+                    <a:blip r:embed="rId24"/>
+                    <a:stretch>
+                      <a:fillRect/>
+                    </a:stretch>
+                  </pic:blipFill>
+                  <pic:spPr>
+                    <a:xfrm>
+                      <a:off x="0" y="0"/>
+                      <a:ext cx="5396230" cy="4811395"/>
+                    </a:xfrm>
+                    <a:prstGeom prst="rect">
+                      <a:avLst/>
+                    </a:prstGeom>
+                  </pic:spPr>
+                </pic:pic>
+              </a:graphicData>
+            </a:graphic>
+          </wp:inline>
+        </w:drawing>
+      </w:r>
+    </w:p>
+    <w:p>
+      <w:pPr>
+        <w:tabs>
+          <w:tab w:val="center" w:pos="3965"/>
+        </w:tabs>
+        <w:spacing w:line="360" w:lineRule="auto"/>
+        <w:rPr>
+          <w:noProof/>
+          <w:lang w:val="es-ES"/>
+        </w:rPr>
+      </w:pPr>
+      <w:r>
+        <w:rPr>
+          <w:noProof/>
+          <w:lang w:val="es-ES"/>
+        </w:rPr>
+        <w:t>PROBAMOS UN GET PARA EXTRAER LOS DATOS DE LA TAREA CREADA</w:t>
+      </w:r>
+    </w:p>
+    <w:p>
+      <w:pPr>
+        <w:tabs>
+          <w:tab w:val="center" w:pos="3965"/>
+        </w:tabs>
+        <w:spacing w:line="360" w:lineRule="auto"/>
+        <w:rPr>
+          <w:noProof/>
+          <w:lang w:val="es-ES"/>
+        </w:rPr>
+      </w:pPr>
+      <w:r>
+        <w:rPr>
+          <w:noProof/>
+          <w:lang w:val="es-ES"/>
+        </w:rPr>
+        <w:lastRenderedPageBreak/>
+        <w:drawing>
+          <wp:inline distT="0" distB="0" distL="0" distR="0" wp14:anchorId="4FA12015" wp14:editId="549DF6FD">
+            <wp:extent cx="5396230" cy="4669155"/>
+            <wp:effectExtent l="0" t="0" r="0" b="0"/>
+            <wp:docPr id="22" name="Imagen 22"/>
+            <wp:cNvGraphicFramePr>
+              <a:graphicFrameLocks xmlns:a="http://schemas.openxmlformats.org/drawingml/2006/main" noChangeAspect="1"/>
+            </wp:cNvGraphicFramePr>
+            <a:graphic xmlns:a="http://schemas.openxmlformats.org/drawingml/2006/main">
+              <a:graphicData uri="http://schemas.openxmlformats.org/drawingml/2006/picture">
+                <pic:pic xmlns:pic="http://schemas.openxmlformats.org/drawingml/2006/picture">
+                  <pic:nvPicPr>
+                    <pic:cNvPr id="1" name=""/>
+                    <pic:cNvPicPr/>
+                  </pic:nvPicPr>
+                  <pic:blipFill>
+                    <a:blip r:embed="rId25"/>
+                    <a:stretch>
+                      <a:fillRect/>
+                    </a:stretch>
+                  </pic:blipFill>
+                  <pic:spPr>
+                    <a:xfrm>
+                      <a:off x="0" y="0"/>
+                      <a:ext cx="5396230" cy="4669155"/>
+                    </a:xfrm>
+                    <a:prstGeom prst="rect">
+                      <a:avLst/>
+                    </a:prstGeom>
+                  </pic:spPr>
+                </pic:pic>
+              </a:graphicData>
+            </a:graphic>
+          </wp:inline>
+        </w:drawing>
+      </w:r>
+    </w:p>
+    <w:p>
+      <w:pPr>
+        <w:tabs>
+          <w:tab w:val="center" w:pos="3965"/>
+        </w:tabs>
+        <w:spacing w:line="360" w:lineRule="auto"/>
+        <w:rPr>
+          <w:noProof/>
+          <w:lang w:val="es-ES"/>
+        </w:rPr>
+      </w:pPr>
+      <w:r>
+        <w:rPr>
+          <w:noProof/>
+          <w:lang w:val="es-ES"/>
+        </w:rPr>
+        <w:t>PROBAMOS UN PUT PARA EDITAR LA TAREA CREADA</w:t>
+      </w:r>
+    </w:p>
+    <w:p>
+      <w:pPr>
+        <w:tabs>
+          <w:tab w:val="center" w:pos="3965"/>
+        </w:tabs>
+        <w:spacing w:line="360" w:lineRule="auto"/>
+        <w:rPr>
+          <w:noProof/>
+          <w:lang w:val="es-ES"/>
+        </w:rPr>
+      </w:pPr>
+      <w:r>
+        <w:rPr>
+          <w:noProof/>
+          <w:lang w:val="es-ES"/>
+        </w:rPr>
+        <w:lastRenderedPageBreak/>
+        <w:drawing>
+          <wp:inline distT="0" distB="0" distL="0" distR="0" wp14:anchorId="1E5FE736" wp14:editId="508FE001">
+            <wp:extent cx="5396230" cy="3959225"/>
+            <wp:effectExtent l="0" t="0" r="0" b="3175"/>
+            <wp:docPr id="23" name="Imagen 23"/>
+            <wp:cNvGraphicFramePr>
+              <a:graphicFrameLocks xmlns:a="http://schemas.openxmlformats.org/drawingml/2006/main" noChangeAspect="1"/>
+            </wp:cNvGraphicFramePr>
+            <a:graphic xmlns:a="http://schemas.openxmlformats.org/drawingml/2006/main">
+              <a:graphicData uri="http://schemas.openxmlformats.org/drawingml/2006/picture">
+                <pic:pic xmlns:pic="http://schemas.openxmlformats.org/drawingml/2006/picture">
+                  <pic:nvPicPr>
+                    <pic:cNvPr id="1" name=""/>
+                    <pic:cNvPicPr/>
+                  </pic:nvPicPr>
+                  <pic:blipFill>
+                    <a:blip r:embed="rId26"/>
+                    <a:stretch>
+                      <a:fillRect/>
+                    </a:stretch>
+                  </pic:blipFill>
+                  <pic:spPr>
+                    <a:xfrm>
+                      <a:off x="0" y="0"/>
+                      <a:ext cx="5396230" cy="3959225"/>
+                    </a:xfrm>
+                    <a:prstGeom prst="rect">
+                      <a:avLst/>
+                    </a:prstGeom>
+                  </pic:spPr>
+                </pic:pic>
+              </a:graphicData>
+            </a:graphic>
+          </wp:inline>
+        </w:drawing>
+      </w:r>
+    </w:p>
+    <w:p>
+      <w:pPr>
+        <w:tabs>
+          <w:tab w:val="center" w:pos="3965"/>
+        </w:tabs>
+        <w:spacing w:line="360" w:lineRule="auto"/>
+        <w:rPr>
+          <w:noProof/>
+          <w:lang w:val="es-ES"/>
+        </w:rPr>
+      </w:pPr>
+      <w:r>
+        <w:rPr>
+          <w:noProof/>
+          <w:lang w:val="es-ES"/>
+        </w:rPr>
+        <w:t>VOLVEMOS A COMPROBAR CON UN GET</w:t>
+      </w:r>
+    </w:p>
+    <w:p>
+      <w:pPr>
+        <w:tabs>
+          <w:tab w:val="center" w:pos="3965"/>
+        </w:tabs>
+        <w:spacing w:line="360" w:lineRule="auto"/>
+        <w:rPr>
+          <w:noProof/>
+          <w:lang w:val="es-ES"/>
+        </w:rPr>
+      </w:pPr>
+      <w:r>
+        <w:rPr>
+          <w:noProof/>
+          <w:lang w:val="es-ES"/>
+        </w:rPr>
+        <w:drawing>
+          <wp:inline distT="0" distB="0" distL="0" distR="0" wp14:anchorId="5474354C" wp14:editId="71865802">
+            <wp:extent cx="5396230" cy="4404360"/>
+            <wp:effectExtent l="0" t="0" r="0" b="0"/>
+            <wp:docPr id="24" name="Imagen 24"/>
+            <wp:cNvGraphicFramePr>
+              <a:graphicFrameLocks xmlns:a="http://schemas.openxmlformats.org/drawingml/2006/main" noChangeAspect="1"/>
+            </wp:cNvGraphicFramePr>
+            <a:graphic xmlns:a="http://schemas.openxmlformats.org/drawingml/2006/main">
+              <a:graphicData uri="http://schemas.openxmlformats.org/drawingml/2006/picture">
+                <pic:pic xmlns:pic="http://schemas.openxmlformats.org/drawingml/2006/picture">
+                  <pic:nvPicPr>
+                    <pic:cNvPr id="1" name=""/>
+                    <pic:cNvPicPr/>
+                  </pic:nvPicPr>
+                  <pic:blipFill>
+                    <a:blip r:embed="rId27"/>
+                    <a:stretch>
+                      <a:fillRect/>
+                    </a:stretch>
+                  </pic:blipFill>
+                  <pic:spPr>
+                    <a:xfrm>
+                      <a:off x="0" y="0"/>
+                      <a:ext cx="5396230" cy="4404360"/>
+                    </a:xfrm>
+                    <a:prstGeom prst="rect">
+                      <a:avLst/>
+                    </a:prstGeom>
+                  </pic:spPr>
+                </pic:pic>
+              </a:graphicData>
+            </a:graphic>
+          </wp:inline>
+        </w:drawing>
+      </w:r>
+    </w:p>
+    <w:p>
+      <w:pPr>
+        <w:tabs>
+          <w:tab w:val="center" w:pos="3965"/>
+        </w:tabs>
+        <w:spacing w:line="360" w:lineRule="auto"/>
+        <w:rPr>
+          <w:noProof/>
+          <w:lang w:val="es-ES"/>
+        </w:rPr>
+      </w:pPr>
+      <w:r>
+        <w:rPr>
+          <w:noProof/>
+          <w:lang w:val="es-ES"/>
+        </w:rPr>
+        <w:lastRenderedPageBreak/>
+        <w:t>PROBAMOS UN DELETE PARA BORRAR LA TAREA CREADA</w:t>
+      </w:r>
+    </w:p>
+    <w:p>
+      <w:pPr>
+        <w:tabs>
+          <w:tab w:val="center" w:pos="3965"/>
+        </w:tabs>
+        <w:spacing w:line="360" w:lineRule="auto"/>
+        <w:rPr>
+          <w:noProof/>
+          <w:lang w:val="es-ES"/>
+        </w:rPr>
+      </w:pPr>
+      <w:r>
+        <w:rPr>
+          <w:noProof/>
+          <w:lang w:val="es-ES"/>
+        </w:rPr>
+        <w:drawing>
+          <wp:inline distT="0" distB="0" distL="0" distR="0" wp14:anchorId="63460716" wp14:editId="6E79E9A8">
+            <wp:extent cx="5396230" cy="3460750"/>
+            <wp:effectExtent l="0" t="0" r="0" b="6350"/>
+            <wp:docPr id="25" name="Imagen 25"/>
+            <wp:cNvGraphicFramePr>
+              <a:graphicFrameLocks xmlns:a="http://schemas.openxmlformats.org/drawingml/2006/main" noChangeAspect="1"/>
+            </wp:cNvGraphicFramePr>
+            <a:graphic xmlns:a="http://schemas.openxmlformats.org/drawingml/2006/main">
+              <a:graphicData uri="http://schemas.openxmlformats.org/drawingml/2006/picture">
+                <pic:pic xmlns:pic="http://schemas.openxmlformats.org/drawingml/2006/picture">
+                  <pic:nvPicPr>
+                    <pic:cNvPr id="1" name=""/>
+                    <pic:cNvPicPr/>
+                  </pic:nvPicPr>
+                  <pic:blipFill>
+                    <a:blip r:embed="rId28"/>
+                    <a:stretch>
+                      <a:fillRect/>
+                    </a:stretch>
+                  </pic:blipFill>
+                  <pic:spPr>
+                    <a:xfrm>
+                      <a:off x="0" y="0"/>
+                      <a:ext cx="5396230" cy="3460750"/>
+                    </a:xfrm>
+                    <a:prstGeom prst="rect">
+                      <a:avLst/>
+                    </a:prstGeom>
+                  </pic:spPr>
+                </pic:pic>
+              </a:graphicData>
+            </a:graphic>
+          </wp:inline>
+        </w:drawing>
+      </w:r>
+    </w:p>
+    <w:p>
+      <w:pPr>
+        <w:tabs>
+          <w:tab w:val="center" w:pos="3965"/>
+        </w:tabs>
+        <w:spacing w:line="360" w:lineRule="auto"/>
+        <w:rPr>
+          <w:noProof/>
+          <w:lang w:val="es-ES"/>
+        </w:rPr>
+      </w:pPr>
+      <w:r>
+        <w:rPr>
+          <w:noProof/>
+          <w:lang w:val="es-ES"/>
+        </w:rPr>
+        <w:t>COMPROBAMOS CON UN GET A LA TAREA</w:t>
+      </w:r>
+      <w:r>
+        <w:rPr>
+          <w:noProof/>
+          <w:lang w:val="es-ES"/>
+        </w:rPr>
+        <w:t xml:space="preserve"> </w:t>
+      </w:r>
+      <w:r>
+        <w:rPr>
+          <w:noProof/>
+          <w:lang w:val="es-ES"/>
+        </w:rPr>
+        <w:tab/>
+        <w:t>QUE LA MISMA YA NO EXISTE</w:t>
+      </w:r>
+    </w:p>
+    <w:p>
+      <w:pPr>
+        <w:tabs>
+          <w:tab w:val="center" w:pos="3965"/>
+        </w:tabs>
+        <w:spacing w:line="360" w:lineRule="auto"/>
+        <w:rPr>
+          <w:noProof/>
+          <w:lang w:val="es-ES"/>
+        </w:rPr>
+      </w:pPr>
+      <w:r>
+        <w:rPr>
+          <w:noProof/>
+          <w:lang w:val="es-ES"/>
+        </w:rPr>
+        <w:drawing>
+          <wp:inline distT="0" distB="0" distL="0" distR="0" wp14:anchorId="63FC8262" wp14:editId="0CA6ED4B">
+            <wp:extent cx="5396230" cy="4292600"/>
+            <wp:effectExtent l="0" t="0" r="0" b="0"/>
+            <wp:docPr id="26" name="Imagen 26"/>
+            <wp:cNvGraphicFramePr>
+              <a:graphicFrameLocks xmlns:a="http://schemas.openxmlformats.org/drawingml/2006/main" noChangeAspect="1"/>
+            </wp:cNvGraphicFramePr>
+            <a:graphic xmlns:a="http://schemas.openxmlformats.org/drawingml/2006/main">
+              <a:graphicData uri="http://schemas.openxmlformats.org/drawingml/2006/picture">
+                <pic:pic xmlns:pic="http://schemas.openxmlformats.org/drawingml/2006/picture">
+                  <pic:nvPicPr>
+                    <pic:cNvPr id="1" name=""/>
+                    <pic:cNvPicPr/>
+                  </pic:nvPicPr>
+                  <pic:blipFill>
+                    <a:blip r:embed="rId29"/>
+                    <a:stretch>
+                      <a:fillRect/>
+                    </a:stretch>
+                  </pic:blipFill>
+                  <pic:spPr>
+                    <a:xfrm>
+                      <a:off x="0" y="0"/>
+                      <a:ext cx="5396230" cy="4292600"/>
+                    </a:xfrm>
+                    <a:prstGeom prst="rect">
+                      <a:avLst/>
+                    </a:prstGeom>
+                  </pic:spPr>
+                </pic:pic>
+              </a:graphicData>
+            </a:graphic>
+          </wp:inline>
+        </w:drawing>
+      </w:r>
+    </w:p>
+    <w:p>
+      <w:pPr>
+        <w:tabs>
+          <w:tab w:val="center" w:pos="3965"/>
+        </w:tabs>
+        <w:spacing w:line="360" w:lineRule="auto"/>
+        <w:rPr>
+          <w:noProof/>
+          <w:lang w:val="es-ES"/>
+        </w:rPr>
+      </w:pPr>
+    </w:p>
+    <w:p>
+      <w:pPr>
+        <w:tabs>
+          <w:tab w:val="center" w:pos="3965"/>
+        </w:tabs>
+        <w:spacing w:line="360" w:lineRule="auto"/>
+        <w:rPr>
+          <w:noProof/>
+          <w:lang w:val="es-ES"/>
+        </w:rPr>
+      </w:pPr>
+      <w:r>
+        <w:rPr>
+          <w:noProof/>
+          <w:lang w:val="es-ES"/>
+        </w:rPr>
+        <w:lastRenderedPageBreak/>
+        <w:t>SUBO</w:t>
+      </w:r>
+      <w:r>
+        <w:rPr>
+          <w:noProof/>
+          <w:lang w:val="es-ES"/>
+        </w:rPr>
+        <w:t xml:space="preserve"> EL CÓDIGO A GIT</w:t>
+      </w:r>
+    </w:p>
+    <w:p>
+      <w:pPr>
+        <w:tabs>
+          <w:tab w:val="center" w:pos="3965"/>
+        </w:tabs>
+        <w:spacing w:line="360" w:lineRule="auto"/>
+        <w:rPr>
+          <w:noProof/>
+          <w:lang w:val="es-ES"/>
+        </w:rPr>
+      </w:pPr>
+      <w:hyperlink r:id="rId30" w:history="1">
+        <w:r>
+          <w:rPr>
+            <w:rStyle w:val="Hipervnculo"/>
+            <w:noProof/>
+            <w:lang w:val="es-ES"/>
+          </w:rPr>
+          <w:t>https://github.com/JuanCarlosVelasquez/Practica2_Uso_de_Postman.git</w:t>
+        </w:r>
+      </w:hyperlink>
+    </w:p>
+    <w:p>
+      <w:pPr>
+        <w:tabs>
+          <w:tab w:val="center" w:pos="3965"/>
+        </w:tabs>
+        <w:spacing w:line="360" w:lineRule="auto"/>
+        <w:rPr>
+          <w:noProof/>
+          <w:lang w:val="es-ES"/>
+        </w:rPr>
+      </w:pPr>
+      <w:r>
+        <w:rPr>
+          <w:noProof/>
+          <w:lang w:val="es-ES"/>
+        </w:rPr>
+        <w:drawing>
+          <wp:inline distT="0" distB="0" distL="0" distR="0" wp14:anchorId="567C400B" wp14:editId="38381A31">
+            <wp:extent cx="5396230" cy="2738120"/>
+            <wp:effectExtent l="0" t="0" r="0" b="5080"/>
+            <wp:docPr id="29" name="Imagen 29"/>
+            <wp:cNvGraphicFramePr>
+              <a:graphicFrameLocks xmlns:a="http://schemas.openxmlformats.org/drawingml/2006/main" noChangeAspect="1"/>
+            </wp:cNvGraphicFramePr>
+            <a:graphic xmlns:a="http://schemas.openxmlformats.org/drawingml/2006/main">
+              <a:graphicData uri="http://schemas.openxmlformats.org/drawingml/2006/picture">
+                <pic:pic xmlns:pic="http://schemas.openxmlformats.org/drawingml/2006/picture">
+                  <pic:nvPicPr>
+                    <pic:cNvPr id="1" name=""/>
+                    <pic:cNvPicPr/>
+                  </pic:nvPicPr>
+                  <pic:blipFill>
+                    <a:blip r:embed="rId31"/>
+                    <a:stretch>
+                      <a:fillRect/>
+                    </a:stretch>
+                  </pic:blipFill>
+                  <pic:spPr>
+                    <a:xfrm>
+                      <a:off x="0" y="0"/>
+                      <a:ext cx="5396230" cy="2738120"/>
+                    </a:xfrm>
+                    <a:prstGeom prst="rect">
+                      <a:avLst/>
+                    </a:prstGeom>
+                  </pic:spPr>
+                </pic:pic>
+              </a:graphicData>
+            </a:graphic>
+          </wp:inline>
+        </w:drawing>
+      </w:r>
+    </w:p>
+    <w:p>
+      <w:pPr>
+        <w:tabs>
+          <w:tab w:val="center" w:pos="3965"/>
+        </w:tabs>
+        <w:spacing w:line="360" w:lineRule="auto"/>
+        <w:rPr>
+          <w:noProof/>
+          <w:lang w:val="es-ES"/>
+        </w:rPr>
+      </w:pPr>
+      <w:r>
+        <w:rPr>
+          <w:noProof/>
+          <w:lang w:val="es-ES"/>
+        </w:rPr>
+        <w:t>EXPORTO LOS PROYECTOS DE POSTAMAN</w:t>
+      </w:r>
+    </w:p>
+    <w:p>
+      <w:pPr>
+        <w:tabs>
+          <w:tab w:val="center" w:pos="3965"/>
+        </w:tabs>
+        <w:spacing w:line="360" w:lineRule="auto"/>
+        <w:rPr>
+          <w:noProof/>
+          <w:lang w:val="es-ES"/>
+        </w:rPr>
+      </w:pPr>
+      <w:r>
+        <w:rPr>
+          <w:noProof/>
+          <w:lang w:val="es-ES"/>
+        </w:rPr>
+        <w:drawing>
+          <wp:inline distT="0" distB="0" distL="0" distR="0" wp14:anchorId="573FC0EB" wp14:editId="0D4BC91B">
+            <wp:extent cx="5396230" cy="1547495"/>
+            <wp:effectExtent l="0" t="0" r="0" b="0"/>
+            <wp:docPr id="30" name="Imagen 30"/>
+            <wp:cNvGraphicFramePr>
+              <a:graphicFrameLocks xmlns:a="http://schemas.openxmlformats.org/drawingml/2006/main" noChangeAspect="1"/>
+            </wp:cNvGraphicFramePr>
+            <a:graphic xmlns:a="http://schemas.openxmlformats.org/drawingml/2006/main">
+              <a:graphicData uri="http://schemas.openxmlformats.org/drawingml/2006/picture">
+                <pic:pic xmlns:pic="http://schemas.openxmlformats.org/drawingml/2006/picture">
+                  <pic:nvPicPr>
+                    <pic:cNvPr id="1" name=""/>
+                    <pic:cNvPicPr/>
+                  </pic:nvPicPr>
+                  <pic:blipFill>
+                    <a:blip r:embed="rId32"/>
+                    <a:stretch>
+                      <a:fillRect/>
+                    </a:stretch>
+                  </pic:blipFill>
+                  <pic:spPr>
+                    <a:xfrm>
+                      <a:off x="0" y="0"/>
+                      <a:ext cx="5396230" cy="1547495"/>
+                    </a:xfrm>
+                    <a:prstGeom prst="rect">
+                      <a:avLst/>
+                    </a:prstGeom>
+                  </pic:spPr>
+                </pic:pic>
+              </a:graphicData>
+            </a:graphic>
+          </wp:inline>
+        </w:drawing>
+      </w:r>
+    </w:p>
+    <w:p>
+      <w:pPr>
+        <w:tabs>
+          <w:tab w:val="center" w:pos="3965"/>
+        </w:tabs>
+        <w:spacing w:line="360" w:lineRule="auto"/>
+        <w:rPr>
+          <w:noProof/>
+          <w:lang w:val="es-ES"/>
+        </w:rPr>
+      </w:pPr>
+      <w:r>
+        <w:rPr>
+          <w:noProof/>
+          <w:lang w:val="es-ES"/>
+        </w:rPr>
+        <w:t>SUBO EL CODIGO DE LAS APIS USADADAS</w:t>
+      </w:r>
+    </w:p>
+    <w:p>
+      <w:pPr>
+        <w:tabs>
+          <w:tab w:val="center" w:pos="3965"/>
+        </w:tabs>
+        <w:spacing w:line="360" w:lineRule="auto"/>
+        <w:rPr>
+          <w:noProof/>
+          <w:lang w:val="es-ES"/>
+        </w:rPr>
+      </w:pPr>
+      <w:r>
+        <w:rPr>
+          <w:noProof/>
+          <w:lang w:val="es-ES"/>
+        </w:rPr>
+        <w:drawing>
+          <wp:inline distT="0" distB="0" distL="0" distR="0" wp14:anchorId="7FEB1B2F" wp14:editId="797EE67D">
+            <wp:extent cx="5287113" cy="1657581"/>
+            <wp:effectExtent l="0" t="0" r="8890" b="0"/>
+            <wp:docPr id="31" name="Imagen 31"/>
+            <wp:cNvGraphicFramePr>
+              <a:graphicFrameLocks xmlns:a="http://schemas.openxmlformats.org/drawingml/2006/main" noChangeAspect="1"/>
+            </wp:cNvGraphicFramePr>
+            <a:graphic xmlns:a="http://schemas.openxmlformats.org/drawingml/2006/main">
+              <a:graphicData uri="http://schemas.openxmlformats.org/drawingml/2006/picture">
+                <pic:pic xmlns:pic="http://schemas.openxmlformats.org/drawingml/2006/picture">
+                  <pic:nvPicPr>
+                    <pic:cNvPr id="1" name=""/>
+                    <pic:cNvPicPr/>
+                  </pic:nvPicPr>
+                  <pic:blipFill>
+                    <a:blip r:embed="rId33"/>
+                    <a:stretch>
+                      <a:fillRect/>
+                    </a:stretch>
+                  </pic:blipFill>
+                  <pic:spPr>
+                    <a:xfrm>
+                      <a:off x="0" y="0"/>
+                      <a:ext cx="5287113" cy="1657581"/>
+                    </a:xfrm>
+                    <a:prstGeom prst="rect">
+                      <a:avLst/>
+                    </a:prstGeom>
+                  </pic:spPr>
+                </pic:pic>
+              </a:graphicData>
+            </a:graphic>
+          </wp:inline>
+        </w:drawing>
+      </w:r>
     </w:p>
     <w:sectPr>
       <w:pgSz w:w="11900" w:h="16840"/>
@@ -3482,7 +2232,7 @@
           <wp:extent cx="1381648" cy="309489"/>
           <wp:effectExtent l="0" t="0" r="0" b="0"/>
           <wp:wrapNone/>
-          <wp:docPr id="1956457042" name="Imagen 1956457042"/>
+          <wp:docPr id="4" name="Imagen 4"/>
           <wp:cNvGraphicFramePr>
             <a:graphicFrameLocks xmlns:a="http://schemas.openxmlformats.org/drawingml/2006/main" noChangeAspect="1"/>
           </wp:cNvGraphicFramePr>
@@ -3832,7 +2582,7 @@
           <wp:extent cx="1311275" cy="293725"/>
           <wp:effectExtent l="0" t="0" r="0" b="0"/>
           <wp:wrapNone/>
-          <wp:docPr id="148528013" name="Imagen 148528013"/>
+          <wp:docPr id="1" name="Imagen 1"/>
           <wp:cNvGraphicFramePr>
             <a:graphicFrameLocks xmlns:a="http://schemas.openxmlformats.org/drawingml/2006/main" noChangeAspect="1"/>
           </wp:cNvGraphicFramePr>
@@ -3898,7 +2648,7 @@
           <wp:extent cx="8589010" cy="572756"/>
           <wp:effectExtent l="0" t="0" r="0" b="0"/>
           <wp:wrapNone/>
-          <wp:docPr id="520100677" name="Imagen 520100677"/>
+          <wp:docPr id="3" name="Imagen 3"/>
           <wp:cNvGraphicFramePr>
             <a:graphicFrameLocks xmlns:a="http://schemas.openxmlformats.org/drawingml/2006/main" noChangeAspect="1"/>
           </wp:cNvGraphicFramePr>
@@ -5985,6 +4735,95 @@
     </w:lvl>
   </w:abstractNum>
   <w:abstractNum w:abstractNumId="19" w15:restartNumberingAfterBreak="0">
+    <w:nsid w:val="7BC20EA0"/>
+    <w:multiLevelType w:val="hybridMultilevel"/>
+    <w:tmpl w:val="CF4AF69E"/>
+    <w:lvl w:ilvl="0" w:tplc="300A000F">
+      <w:start w:val="1"/>
+      <w:numFmt w:val="decimal"/>
+      <w:lvlText w:val="%1."/>
+      <w:lvlJc w:val="left"/>
+      <w:pPr>
+        <w:ind w:left="720" w:hanging="360"/>
+      </w:pPr>
+      <w:rPr>
+        <w:rFonts w:hint="default"/>
+      </w:rPr>
+    </w:lvl>
+    <w:lvl w:ilvl="1" w:tplc="300A0019">
+      <w:start w:val="1"/>
+      <w:numFmt w:val="lowerLetter"/>
+      <w:lvlText w:val="%2."/>
+      <w:lvlJc w:val="left"/>
+      <w:pPr>
+        <w:ind w:left="1440" w:hanging="360"/>
+      </w:pPr>
+    </w:lvl>
+    <w:lvl w:ilvl="2" w:tplc="300A001B">
+      <w:start w:val="1"/>
+      <w:numFmt w:val="lowerRoman"/>
+      <w:lvlText w:val="%3."/>
+      <w:lvlJc w:val="right"/>
+      <w:pPr>
+        <w:ind w:left="2160" w:hanging="180"/>
+      </w:pPr>
+    </w:lvl>
+    <w:lvl w:ilvl="3" w:tplc="300A000F" w:tentative="1">
+      <w:start w:val="1"/>
+      <w:numFmt w:val="decimal"/>
+      <w:lvlText w:val="%4."/>
+      <w:lvlJc w:val="left"/>
+      <w:pPr>
+        <w:ind w:left="2880" w:hanging="360"/>
+      </w:pPr>
+    </w:lvl>
+    <w:lvl w:ilvl="4" w:tplc="300A0019" w:tentative="1">
+      <w:start w:val="1"/>
+      <w:numFmt w:val="lowerLetter"/>
+      <w:lvlText w:val="%5."/>
+      <w:lvlJc w:val="left"/>
+      <w:pPr>
+        <w:ind w:left="3600" w:hanging="360"/>
+      </w:pPr>
+    </w:lvl>
+    <w:lvl w:ilvl="5" w:tplc="300A001B" w:tentative="1">
+      <w:start w:val="1"/>
+      <w:numFmt w:val="lowerRoman"/>
+      <w:lvlText w:val="%6."/>
+      <w:lvlJc w:val="right"/>
+      <w:pPr>
+        <w:ind w:left="4320" w:hanging="180"/>
+      </w:pPr>
+    </w:lvl>
+    <w:lvl w:ilvl="6" w:tplc="300A000F" w:tentative="1">
+      <w:start w:val="1"/>
+      <w:numFmt w:val="decimal"/>
+      <w:lvlText w:val="%7."/>
+      <w:lvlJc w:val="left"/>
+      <w:pPr>
+        <w:ind w:left="5040" w:hanging="360"/>
+      </w:pPr>
+    </w:lvl>
+    <w:lvl w:ilvl="7" w:tplc="300A0019" w:tentative="1">
+      <w:start w:val="1"/>
+      <w:numFmt w:val="lowerLetter"/>
+      <w:lvlText w:val="%8."/>
+      <w:lvlJc w:val="left"/>
+      <w:pPr>
+        <w:ind w:left="5760" w:hanging="360"/>
+      </w:pPr>
+    </w:lvl>
+    <w:lvl w:ilvl="8" w:tplc="300A001B" w:tentative="1">
+      <w:start w:val="1"/>
+      <w:numFmt w:val="lowerRoman"/>
+      <w:lvlText w:val="%9."/>
+      <w:lvlJc w:val="right"/>
+      <w:pPr>
+        <w:ind w:left="6480" w:hanging="180"/>
+      </w:pPr>
+    </w:lvl>
+  </w:abstractNum>
+  <w:abstractNum w:abstractNumId="20" w15:restartNumberingAfterBreak="0">
     <w:nsid w:val="7E056C6D"/>
     <w:multiLevelType w:val="hybridMultilevel"/>
     <w:tmpl w:val="CABE7B46"/>
@@ -6115,7 +4954,7 @@
     <w:abstractNumId w:val="15"/>
   </w:num>
   <w:num w:numId="7" w16cid:durableId="272253549">
-    <w:abstractNumId w:val="19"/>
+    <w:abstractNumId w:val="20"/>
   </w:num>
   <w:num w:numId="8" w16cid:durableId="1992244274">
     <w:abstractNumId w:val="10"/>
@@ -6155,6 +4994,9 @@
   </w:num>
   <w:num w:numId="20" w16cid:durableId="1281960309">
     <w:abstractNumId w:val="4"/>
+  </w:num>
+  <w:num w:numId="21" w16cid:durableId="926496590">
+    <w:abstractNumId w:val="19"/>
   </w:num>
   <w:numIdMacAtCleanup w:val="6"/>
 </w:numbering>
@@ -6622,6 +5464,7 @@
   <w:style w:type="character" w:default="1" w:styleId="Fuentedeprrafopredeter">
     <w:name w:val="Default Paragraph Font"/>
     <w:uiPriority w:val="1"/>
+    <w:semiHidden/>
     <w:unhideWhenUsed/>
   </w:style>
   <w:style w:type="table" w:default="1" w:styleId="Tablanormal">

</xml_diff>